<commit_message>
update Project Report (Layout)
</commit_message>
<xml_diff>
--- a/ProjectReport-VictoryVaultTunisia.docx
+++ b/ProjectReport-VictoryVaultTunisia.docx
@@ -646,7 +646,7 @@
           <w:kern w:val="2"/>
           <w:sz w:val="22"/>
           <w:szCs w:val="22"/>
-          <w:lang w:val="fr-FR" w:eastAsia="en-US"/>
+          <w:lang w:val="fr-FR"/>
           <w14:ligatures w14:val="standardContextual"/>
         </w:rPr>
         <w:id w:val="-534812610"/>
@@ -701,6 +701,7 @@
               <w:rFonts w:cstheme="minorBidi"/>
               <w:noProof/>
               <w:kern w:val="2"/>
+              <w:lang w:eastAsia="fr-TN"/>
               <w14:ligatures w14:val="standardContextual"/>
             </w:rPr>
           </w:pPr>
@@ -713,7 +714,7 @@
           <w:r>
             <w:fldChar w:fldCharType="separate"/>
           </w:r>
-          <w:hyperlink w:anchor="_Toc155916502" w:history="1">
+          <w:hyperlink w:anchor="_Toc155974325" w:history="1">
             <w:r>
               <w:rPr>
                 <w:rStyle w:val="Lienhypertexte"/>
@@ -743,7 +744,7 @@
                 <w:noProof/>
                 <w:webHidden/>
               </w:rPr>
-              <w:instrText xml:space="preserve"> PAGEREF _Toc155916502 \h </w:instrText>
+              <w:instrText xml:space="preserve"> PAGEREF _Toc155974325 \h </w:instrText>
             </w:r>
             <w:r>
               <w:rPr>
@@ -785,10 +786,11 @@
               <w:rFonts w:cstheme="minorBidi"/>
               <w:noProof/>
               <w:kern w:val="2"/>
+              <w:lang w:eastAsia="fr-TN"/>
               <w14:ligatures w14:val="standardContextual"/>
             </w:rPr>
           </w:pPr>
-          <w:hyperlink w:anchor="_Toc155916503" w:history="1">
+          <w:hyperlink w:anchor="_Toc155974326" w:history="1">
             <w:r>
               <w:rPr>
                 <w:rStyle w:val="Lienhypertexte"/>
@@ -805,6 +807,7 @@
                 <w:rFonts w:cstheme="minorBidi"/>
                 <w:noProof/>
                 <w:kern w:val="2"/>
+                <w:lang w:eastAsia="fr-TN"/>
                 <w14:ligatures w14:val="standardContextual"/>
               </w:rPr>
               <w:tab/>
@@ -849,7 +852,7 @@
                 <w:noProof/>
                 <w:webHidden/>
               </w:rPr>
-              <w:instrText xml:space="preserve"> PAGEREF _Toc155916503 \h </w:instrText>
+              <w:instrText xml:space="preserve"> PAGEREF _Toc155974326 \h </w:instrText>
             </w:r>
             <w:r>
               <w:rPr>
@@ -891,10 +894,11 @@
               <w:rFonts w:cstheme="minorBidi"/>
               <w:noProof/>
               <w:kern w:val="2"/>
+              <w:lang w:eastAsia="fr-TN"/>
               <w14:ligatures w14:val="standardContextual"/>
             </w:rPr>
           </w:pPr>
-          <w:hyperlink w:anchor="_Toc155916504" w:history="1">
+          <w:hyperlink w:anchor="_Toc155974327" w:history="1">
             <w:r>
               <w:rPr>
                 <w:rStyle w:val="Lienhypertexte"/>
@@ -910,6 +914,7 @@
                 <w:rFonts w:cstheme="minorBidi"/>
                 <w:noProof/>
                 <w:kern w:val="2"/>
+                <w:lang w:eastAsia="fr-TN"/>
                 <w14:ligatures w14:val="standardContextual"/>
               </w:rPr>
               <w:tab/>
@@ -943,7 +948,7 @@
                 <w:noProof/>
                 <w:webHidden/>
               </w:rPr>
-              <w:instrText xml:space="preserve"> PAGEREF _Toc155916504 \h </w:instrText>
+              <w:instrText xml:space="preserve"> PAGEREF _Toc155974327 \h </w:instrText>
             </w:r>
             <w:r>
               <w:rPr>
@@ -985,10 +990,11 @@
               <w:rFonts w:cstheme="minorBidi"/>
               <w:noProof/>
               <w:kern w:val="2"/>
+              <w:lang w:eastAsia="fr-TN"/>
               <w14:ligatures w14:val="standardContextual"/>
             </w:rPr>
           </w:pPr>
-          <w:hyperlink w:anchor="_Toc155916505" w:history="1">
+          <w:hyperlink w:anchor="_Toc155974328" w:history="1">
             <w:r>
               <w:rPr>
                 <w:rStyle w:val="Lienhypertexte"/>
@@ -1004,6 +1010,7 @@
                 <w:rFonts w:cstheme="minorBidi"/>
                 <w:noProof/>
                 <w:kern w:val="2"/>
+                <w:lang w:eastAsia="fr-TN"/>
                 <w14:ligatures w14:val="standardContextual"/>
               </w:rPr>
               <w:tab/>
@@ -1037,7 +1044,7 @@
                 <w:noProof/>
                 <w:webHidden/>
               </w:rPr>
-              <w:instrText xml:space="preserve"> PAGEREF _Toc155916505 \h </w:instrText>
+              <w:instrText xml:space="preserve"> PAGEREF _Toc155974328 \h </w:instrText>
             </w:r>
             <w:r>
               <w:rPr>
@@ -1079,10 +1086,11 @@
               <w:rFonts w:cstheme="minorBidi"/>
               <w:noProof/>
               <w:kern w:val="2"/>
+              <w:lang w:eastAsia="fr-TN"/>
               <w14:ligatures w14:val="standardContextual"/>
             </w:rPr>
           </w:pPr>
-          <w:hyperlink w:anchor="_Toc155916506" w:history="1">
+          <w:hyperlink w:anchor="_Toc155974329" w:history="1">
             <w:r>
               <w:rPr>
                 <w:rStyle w:val="Lienhypertexte"/>
@@ -1098,6 +1106,7 @@
                 <w:rFonts w:cstheme="minorBidi"/>
                 <w:noProof/>
                 <w:kern w:val="2"/>
+                <w:lang w:eastAsia="fr-TN"/>
                 <w14:ligatures w14:val="standardContextual"/>
               </w:rPr>
               <w:tab/>
@@ -1131,7 +1140,7 @@
                 <w:noProof/>
                 <w:webHidden/>
               </w:rPr>
-              <w:instrText xml:space="preserve"> PAGEREF _Toc155916506 \h </w:instrText>
+              <w:instrText xml:space="preserve"> PAGEREF _Toc155974329 \h </w:instrText>
             </w:r>
             <w:r>
               <w:rPr>
@@ -1173,10 +1182,11 @@
               <w:rFonts w:cstheme="minorBidi"/>
               <w:noProof/>
               <w:kern w:val="2"/>
+              <w:lang w:eastAsia="fr-TN"/>
               <w14:ligatures w14:val="standardContextual"/>
             </w:rPr>
           </w:pPr>
-          <w:hyperlink w:anchor="_Toc155916507" w:history="1">
+          <w:hyperlink w:anchor="_Toc155974330" w:history="1">
             <w:r>
               <w:rPr>
                 <w:rStyle w:val="Lienhypertexte"/>
@@ -1192,6 +1202,7 @@
                 <w:rFonts w:cstheme="minorBidi"/>
                 <w:noProof/>
                 <w:kern w:val="2"/>
+                <w:lang w:eastAsia="fr-TN"/>
                 <w14:ligatures w14:val="standardContextual"/>
               </w:rPr>
               <w:tab/>
@@ -1225,7 +1236,7 @@
                 <w:noProof/>
                 <w:webHidden/>
               </w:rPr>
-              <w:instrText xml:space="preserve"> PAGEREF _Toc155916507 \h </w:instrText>
+              <w:instrText xml:space="preserve"> PAGEREF _Toc155974330 \h </w:instrText>
             </w:r>
             <w:r>
               <w:rPr>
@@ -1267,10 +1278,11 @@
               <w:rFonts w:cstheme="minorBidi"/>
               <w:noProof/>
               <w:kern w:val="2"/>
+              <w:lang w:eastAsia="fr-TN"/>
               <w14:ligatures w14:val="standardContextual"/>
             </w:rPr>
           </w:pPr>
-          <w:hyperlink w:anchor="_Toc155916508" w:history="1">
+          <w:hyperlink w:anchor="_Toc155974331" w:history="1">
             <w:r>
               <w:rPr>
                 <w:rStyle w:val="Lienhypertexte"/>
@@ -1286,6 +1298,7 @@
                 <w:rFonts w:cstheme="minorBidi"/>
                 <w:noProof/>
                 <w:kern w:val="2"/>
+                <w:lang w:eastAsia="fr-TN"/>
                 <w14:ligatures w14:val="standardContextual"/>
               </w:rPr>
               <w:tab/>
@@ -1319,7 +1332,7 @@
                 <w:noProof/>
                 <w:webHidden/>
               </w:rPr>
-              <w:instrText xml:space="preserve"> PAGEREF _Toc155916508 \h </w:instrText>
+              <w:instrText xml:space="preserve"> PAGEREF _Toc155974331 \h </w:instrText>
             </w:r>
             <w:r>
               <w:rPr>
@@ -1361,10 +1374,11 @@
               <w:rFonts w:cstheme="minorBidi"/>
               <w:noProof/>
               <w:kern w:val="2"/>
+              <w:lang w:eastAsia="fr-TN"/>
               <w14:ligatures w14:val="standardContextual"/>
             </w:rPr>
           </w:pPr>
-          <w:hyperlink w:anchor="_Toc155916509" w:history="1">
+          <w:hyperlink w:anchor="_Toc155974332" w:history="1">
             <w:r>
               <w:rPr>
                 <w:rStyle w:val="Lienhypertexte"/>
@@ -1380,6 +1394,7 @@
                 <w:rFonts w:cstheme="minorBidi"/>
                 <w:noProof/>
                 <w:kern w:val="2"/>
+                <w:lang w:eastAsia="fr-TN"/>
                 <w14:ligatures w14:val="standardContextual"/>
               </w:rPr>
               <w:tab/>
@@ -1413,7 +1428,7 @@
                 <w:noProof/>
                 <w:webHidden/>
               </w:rPr>
-              <w:instrText xml:space="preserve"> PAGEREF _Toc155916509 \h </w:instrText>
+              <w:instrText xml:space="preserve"> PAGEREF _Toc155974332 \h </w:instrText>
             </w:r>
             <w:r>
               <w:rPr>
@@ -1455,10 +1470,11 @@
               <w:rFonts w:cstheme="minorBidi"/>
               <w:noProof/>
               <w:kern w:val="2"/>
+              <w:lang w:eastAsia="fr-TN"/>
               <w14:ligatures w14:val="standardContextual"/>
             </w:rPr>
           </w:pPr>
-          <w:hyperlink w:anchor="_Toc155916510" w:history="1">
+          <w:hyperlink w:anchor="_Toc155974333" w:history="1">
             <w:r>
               <w:rPr>
                 <w:rStyle w:val="Lienhypertexte"/>
@@ -1474,6 +1490,7 @@
                 <w:rFonts w:cstheme="minorBidi"/>
                 <w:noProof/>
                 <w:kern w:val="2"/>
+                <w:lang w:eastAsia="fr-TN"/>
                 <w14:ligatures w14:val="standardContextual"/>
               </w:rPr>
               <w:tab/>
@@ -1507,7 +1524,7 @@
                 <w:noProof/>
                 <w:webHidden/>
               </w:rPr>
-              <w:instrText xml:space="preserve"> PAGEREF _Toc155916510 \h </w:instrText>
+              <w:instrText xml:space="preserve"> PAGEREF _Toc155974333 \h </w:instrText>
             </w:r>
             <w:r>
               <w:rPr>
@@ -1549,10 +1566,11 @@
               <w:rFonts w:cstheme="minorBidi"/>
               <w:noProof/>
               <w:kern w:val="2"/>
+              <w:lang w:eastAsia="fr-TN"/>
               <w14:ligatures w14:val="standardContextual"/>
             </w:rPr>
           </w:pPr>
-          <w:hyperlink w:anchor="_Toc155916511" w:history="1">
+          <w:hyperlink w:anchor="_Toc155974334" w:history="1">
             <w:r>
               <w:rPr>
                 <w:rStyle w:val="Lienhypertexte"/>
@@ -1568,6 +1586,7 @@
                 <w:rFonts w:cstheme="minorBidi"/>
                 <w:noProof/>
                 <w:kern w:val="2"/>
+                <w:lang w:eastAsia="fr-TN"/>
                 <w14:ligatures w14:val="standardContextual"/>
               </w:rPr>
               <w:tab/>
@@ -1601,7 +1620,7 @@
                 <w:noProof/>
                 <w:webHidden/>
               </w:rPr>
-              <w:instrText xml:space="preserve"> PAGEREF _Toc155916511 \h </w:instrText>
+              <w:instrText xml:space="preserve"> PAGEREF _Toc155974334 \h </w:instrText>
             </w:r>
             <w:r>
               <w:rPr>
@@ -1643,10 +1662,11 @@
               <w:rFonts w:cstheme="minorBidi"/>
               <w:noProof/>
               <w:kern w:val="2"/>
+              <w:lang w:eastAsia="fr-TN"/>
               <w14:ligatures w14:val="standardContextual"/>
             </w:rPr>
           </w:pPr>
-          <w:hyperlink w:anchor="_Toc155916512" w:history="1">
+          <w:hyperlink w:anchor="_Toc155974335" w:history="1">
             <w:r>
               <w:rPr>
                 <w:rStyle w:val="Lienhypertexte"/>
@@ -1662,6 +1682,7 @@
                 <w:rFonts w:cstheme="minorBidi"/>
                 <w:noProof/>
                 <w:kern w:val="2"/>
+                <w:lang w:eastAsia="fr-TN"/>
                 <w14:ligatures w14:val="standardContextual"/>
               </w:rPr>
               <w:tab/>
@@ -1695,7 +1716,7 @@
                 <w:noProof/>
                 <w:webHidden/>
               </w:rPr>
-              <w:instrText xml:space="preserve"> PAGEREF _Toc155916512 \h </w:instrText>
+              <w:instrText xml:space="preserve"> PAGEREF _Toc155974335 \h </w:instrText>
             </w:r>
             <w:r>
               <w:rPr>
@@ -1737,10 +1758,11 @@
               <w:rFonts w:cstheme="minorBidi"/>
               <w:noProof/>
               <w:kern w:val="2"/>
+              <w:lang w:eastAsia="fr-TN"/>
               <w14:ligatures w14:val="standardContextual"/>
             </w:rPr>
           </w:pPr>
-          <w:hyperlink w:anchor="_Toc155916513" w:history="1">
+          <w:hyperlink w:anchor="_Toc155974336" w:history="1">
             <w:r>
               <w:rPr>
                 <w:rStyle w:val="Lienhypertexte"/>
@@ -1756,6 +1778,7 @@
                 <w:rFonts w:cstheme="minorBidi"/>
                 <w:noProof/>
                 <w:kern w:val="2"/>
+                <w:lang w:eastAsia="fr-TN"/>
                 <w14:ligatures w14:val="standardContextual"/>
               </w:rPr>
               <w:tab/>
@@ -1789,7 +1812,7 @@
                 <w:noProof/>
                 <w:webHidden/>
               </w:rPr>
-              <w:instrText xml:space="preserve"> PAGEREF _Toc155916513 \h </w:instrText>
+              <w:instrText xml:space="preserve"> PAGEREF _Toc155974336 \h </w:instrText>
             </w:r>
             <w:r>
               <w:rPr>
@@ -1831,10 +1854,11 @@
               <w:rFonts w:cstheme="minorBidi"/>
               <w:noProof/>
               <w:kern w:val="2"/>
+              <w:lang w:eastAsia="fr-TN"/>
               <w14:ligatures w14:val="standardContextual"/>
             </w:rPr>
           </w:pPr>
-          <w:hyperlink w:anchor="_Toc155916514" w:history="1">
+          <w:hyperlink w:anchor="_Toc155974337" w:history="1">
             <w:r>
               <w:rPr>
                 <w:rStyle w:val="Lienhypertexte"/>
@@ -1850,6 +1874,7 @@
                 <w:rFonts w:cstheme="minorBidi"/>
                 <w:noProof/>
                 <w:kern w:val="2"/>
+                <w:lang w:eastAsia="fr-TN"/>
                 <w14:ligatures w14:val="standardContextual"/>
               </w:rPr>
               <w:tab/>
@@ -1883,7 +1908,7 @@
                 <w:noProof/>
                 <w:webHidden/>
               </w:rPr>
-              <w:instrText xml:space="preserve"> PAGEREF _Toc155916514 \h </w:instrText>
+              <w:instrText xml:space="preserve"> PAGEREF _Toc155974337 \h </w:instrText>
             </w:r>
             <w:r>
               <w:rPr>
@@ -1925,10 +1950,11 @@
               <w:rFonts w:cstheme="minorBidi"/>
               <w:noProof/>
               <w:kern w:val="2"/>
+              <w:lang w:eastAsia="fr-TN"/>
               <w14:ligatures w14:val="standardContextual"/>
             </w:rPr>
           </w:pPr>
-          <w:hyperlink w:anchor="_Toc155916515" w:history="1">
+          <w:hyperlink w:anchor="_Toc155974338" w:history="1">
             <w:r>
               <w:rPr>
                 <w:rStyle w:val="Lienhypertexte"/>
@@ -1944,6 +1970,7 @@
                 <w:rFonts w:cstheme="minorBidi"/>
                 <w:noProof/>
                 <w:kern w:val="2"/>
+                <w:lang w:eastAsia="fr-TN"/>
                 <w14:ligatures w14:val="standardContextual"/>
               </w:rPr>
               <w:tab/>
@@ -1977,7 +2004,7 @@
                 <w:noProof/>
                 <w:webHidden/>
               </w:rPr>
-              <w:instrText xml:space="preserve"> PAGEREF _Toc155916515 \h </w:instrText>
+              <w:instrText xml:space="preserve"> PAGEREF _Toc155974338 \h </w:instrText>
             </w:r>
             <w:r>
               <w:rPr>
@@ -2019,10 +2046,11 @@
               <w:rFonts w:cstheme="minorBidi"/>
               <w:noProof/>
               <w:kern w:val="2"/>
+              <w:lang w:eastAsia="fr-TN"/>
               <w14:ligatures w14:val="standardContextual"/>
             </w:rPr>
           </w:pPr>
-          <w:hyperlink w:anchor="_Toc155916516" w:history="1">
+          <w:hyperlink w:anchor="_Toc155974339" w:history="1">
             <w:r>
               <w:rPr>
                 <w:rStyle w:val="Lienhypertexte"/>
@@ -2038,6 +2066,7 @@
                 <w:rFonts w:cstheme="minorBidi"/>
                 <w:noProof/>
                 <w:kern w:val="2"/>
+                <w:lang w:eastAsia="fr-TN"/>
                 <w14:ligatures w14:val="standardContextual"/>
               </w:rPr>
               <w:tab/>
@@ -2071,7 +2100,7 @@
                 <w:noProof/>
                 <w:webHidden/>
               </w:rPr>
-              <w:instrText xml:space="preserve"> PAGEREF _Toc155916516 \h </w:instrText>
+              <w:instrText xml:space="preserve"> PAGEREF _Toc155974339 \h </w:instrText>
             </w:r>
             <w:r>
               <w:rPr>
@@ -2113,10 +2142,11 @@
               <w:rFonts w:cstheme="minorBidi"/>
               <w:noProof/>
               <w:kern w:val="2"/>
+              <w:lang w:eastAsia="fr-TN"/>
               <w14:ligatures w14:val="standardContextual"/>
             </w:rPr>
           </w:pPr>
-          <w:hyperlink w:anchor="_Toc155916517" w:history="1">
+          <w:hyperlink w:anchor="_Toc155974340" w:history="1">
             <w:r>
               <w:rPr>
                 <w:rStyle w:val="Lienhypertexte"/>
@@ -2132,6 +2162,7 @@
                 <w:rFonts w:cstheme="minorBidi"/>
                 <w:noProof/>
                 <w:kern w:val="2"/>
+                <w:lang w:eastAsia="fr-TN"/>
                 <w14:ligatures w14:val="standardContextual"/>
               </w:rPr>
               <w:tab/>
@@ -2165,7 +2196,7 @@
                 <w:noProof/>
                 <w:webHidden/>
               </w:rPr>
-              <w:instrText xml:space="preserve"> PAGEREF _Toc155916517 \h </w:instrText>
+              <w:instrText xml:space="preserve"> PAGEREF _Toc155974340 \h </w:instrText>
             </w:r>
             <w:r>
               <w:rPr>
@@ -2207,10 +2238,11 @@
               <w:rFonts w:cstheme="minorBidi"/>
               <w:noProof/>
               <w:kern w:val="2"/>
+              <w:lang w:eastAsia="fr-TN"/>
               <w14:ligatures w14:val="standardContextual"/>
             </w:rPr>
           </w:pPr>
-          <w:hyperlink w:anchor="_Toc155916518" w:history="1">
+          <w:hyperlink w:anchor="_Toc155974341" w:history="1">
             <w:r>
               <w:rPr>
                 <w:rStyle w:val="Lienhypertexte"/>
@@ -2226,6 +2258,7 @@
                 <w:rFonts w:cstheme="minorBidi"/>
                 <w:noProof/>
                 <w:kern w:val="2"/>
+                <w:lang w:eastAsia="fr-TN"/>
                 <w14:ligatures w14:val="standardContextual"/>
               </w:rPr>
               <w:tab/>
@@ -2259,7 +2292,7 @@
                 <w:noProof/>
                 <w:webHidden/>
               </w:rPr>
-              <w:instrText xml:space="preserve"> PAGEREF _Toc155916518 \h </w:instrText>
+              <w:instrText xml:space="preserve"> PAGEREF _Toc155974341 \h </w:instrText>
             </w:r>
             <w:r>
               <w:rPr>
@@ -2279,7 +2312,7 @@
                 <w:noProof/>
                 <w:webHidden/>
               </w:rPr>
-              <w:t>14</w:t>
+              <w:t>18</w:t>
             </w:r>
             <w:r>
               <w:rPr>
@@ -2301,10 +2334,11 @@
               <w:rFonts w:cstheme="minorBidi"/>
               <w:noProof/>
               <w:kern w:val="2"/>
+              <w:lang w:eastAsia="fr-TN"/>
               <w14:ligatures w14:val="standardContextual"/>
             </w:rPr>
           </w:pPr>
-          <w:hyperlink w:anchor="_Toc155916519" w:history="1">
+          <w:hyperlink w:anchor="_Toc155974342" w:history="1">
             <w:r>
               <w:rPr>
                 <w:rStyle w:val="Lienhypertexte"/>
@@ -2320,6 +2354,7 @@
                 <w:rFonts w:cstheme="minorBidi"/>
                 <w:noProof/>
                 <w:kern w:val="2"/>
+                <w:lang w:eastAsia="fr-TN"/>
                 <w14:ligatures w14:val="standardContextual"/>
               </w:rPr>
               <w:tab/>
@@ -2353,7 +2388,7 @@
                 <w:noProof/>
                 <w:webHidden/>
               </w:rPr>
-              <w:instrText xml:space="preserve"> PAGEREF _Toc155916519 \h </w:instrText>
+              <w:instrText xml:space="preserve"> PAGEREF _Toc155974342 \h </w:instrText>
             </w:r>
             <w:r>
               <w:rPr>
@@ -2373,7 +2408,7 @@
                 <w:noProof/>
                 <w:webHidden/>
               </w:rPr>
-              <w:t>16</w:t>
+              <w:t>20</w:t>
             </w:r>
             <w:r>
               <w:rPr>
@@ -2395,10 +2430,11 @@
               <w:rFonts w:cstheme="minorBidi"/>
               <w:noProof/>
               <w:kern w:val="2"/>
+              <w:lang w:eastAsia="fr-TN"/>
               <w14:ligatures w14:val="standardContextual"/>
             </w:rPr>
           </w:pPr>
-          <w:hyperlink w:anchor="_Toc155916520" w:history="1">
+          <w:hyperlink w:anchor="_Toc155974343" w:history="1">
             <w:r>
               <w:rPr>
                 <w:rStyle w:val="Lienhypertexte"/>
@@ -2414,6 +2450,7 @@
                 <w:rFonts w:cstheme="minorBidi"/>
                 <w:noProof/>
                 <w:kern w:val="2"/>
+                <w:lang w:eastAsia="fr-TN"/>
                 <w14:ligatures w14:val="standardContextual"/>
               </w:rPr>
               <w:tab/>
@@ -2447,7 +2484,7 @@
                 <w:noProof/>
                 <w:webHidden/>
               </w:rPr>
-              <w:instrText xml:space="preserve"> PAGEREF _Toc155916520 \h </w:instrText>
+              <w:instrText xml:space="preserve"> PAGEREF _Toc155974343 \h </w:instrText>
             </w:r>
             <w:r>
               <w:rPr>
@@ -2467,7 +2504,7 @@
                 <w:noProof/>
                 <w:webHidden/>
               </w:rPr>
-              <w:t>17</w:t>
+              <w:t>21</w:t>
             </w:r>
             <w:r>
               <w:rPr>
@@ -2530,7 +2567,7 @@
           <w14:ligatures w14:val="none"/>
         </w:rPr>
       </w:pPr>
-      <w:bookmarkStart w:id="0" w:name="_Toc155916502"/>
+      <w:bookmarkStart w:id="0" w:name="_Toc155974325"/>
       <w:r>
         <w:rPr>
           <w:b/>
@@ -2555,7 +2592,7 @@
         <w:rPr>
           <w:rFonts w:eastAsiaTheme="minorEastAsia"/>
           <w:noProof/>
-          <w:lang/>
+          <w:lang w:eastAsia="fr-TN"/>
         </w:rPr>
       </w:pPr>
       <w:r>
@@ -2576,7 +2613,7 @@
         </w:rPr>
         <w:fldChar w:fldCharType="separate"/>
       </w:r>
-      <w:hyperlink w:anchor="_Toc155916358" w:history="1">
+      <w:hyperlink w:anchor="_Toc155974344" w:history="1">
         <w:r>
           <w:rPr>
             <w:rStyle w:val="Lienhypertexte"/>
@@ -2613,7 +2650,7 @@
             <w:noProof/>
             <w:webHidden/>
           </w:rPr>
-          <w:instrText xml:space="preserve"> PAGEREF _Toc155916358 \h </w:instrText>
+          <w:instrText xml:space="preserve"> PAGEREF _Toc155974344 \h </w:instrText>
         </w:r>
         <w:r>
           <w:rPr>
@@ -2653,10 +2690,10 @@
         <w:rPr>
           <w:rFonts w:eastAsiaTheme="minorEastAsia"/>
           <w:noProof/>
-          <w:lang/>
-        </w:rPr>
-      </w:pPr>
-      <w:hyperlink w:anchor="_Toc155916359" w:history="1">
+          <w:lang w:eastAsia="fr-TN"/>
+        </w:rPr>
+      </w:pPr>
+      <w:hyperlink w:anchor="_Toc155974345" w:history="1">
         <w:r>
           <w:rPr>
             <w:rStyle w:val="Lienhypertexte"/>
@@ -2693,7 +2730,7 @@
             <w:noProof/>
             <w:webHidden/>
           </w:rPr>
-          <w:instrText xml:space="preserve"> PAGEREF _Toc155916359 \h </w:instrText>
+          <w:instrText xml:space="preserve"> PAGEREF _Toc155974345 \h </w:instrText>
         </w:r>
         <w:r>
           <w:rPr>
@@ -2726,6 +2763,558 @@
     </w:p>
     <w:p>
       <w:pPr>
+        <w:pStyle w:val="Tabledesillustrations"/>
+        <w:tabs>
+          <w:tab w:val="right" w:leader="dot" w:pos="9062"/>
+        </w:tabs>
+        <w:rPr>
+          <w:rFonts w:eastAsiaTheme="minorEastAsia"/>
+          <w:noProof/>
+          <w:lang w:eastAsia="fr-TN"/>
+        </w:rPr>
+      </w:pPr>
+      <w:hyperlink w:anchor="_Toc155974346" w:history="1">
+        <w:r>
+          <w:rPr>
+            <w:rStyle w:val="Lienhypertexte"/>
+            <w:rFonts w:asciiTheme="majorBidi" w:hAnsiTheme="majorBidi" w:cstheme="majorBidi"/>
+            <w:noProof/>
+          </w:rPr>
+          <w:t>Figure 3</w:t>
+        </w:r>
+        <w:r>
+          <w:rPr>
+            <w:rStyle w:val="Lienhypertexte"/>
+            <w:rFonts w:asciiTheme="majorBidi" w:hAnsiTheme="majorBidi" w:cstheme="majorBidi"/>
+            <w:noProof/>
+            <w:lang w:val="fr-FR"/>
+          </w:rPr>
+          <w:t>: Page d'accueil</w:t>
+        </w:r>
+        <w:r>
+          <w:rPr>
+            <w:noProof/>
+            <w:webHidden/>
+          </w:rPr>
+          <w:tab/>
+        </w:r>
+        <w:r>
+          <w:rPr>
+            <w:noProof/>
+            <w:webHidden/>
+          </w:rPr>
+          <w:fldChar w:fldCharType="begin"/>
+        </w:r>
+        <w:r>
+          <w:rPr>
+            <w:noProof/>
+            <w:webHidden/>
+          </w:rPr>
+          <w:instrText xml:space="preserve"> PAGEREF _Toc155974346 \h </w:instrText>
+        </w:r>
+        <w:r>
+          <w:rPr>
+            <w:noProof/>
+            <w:webHidden/>
+          </w:rPr>
+        </w:r>
+        <w:r>
+          <w:rPr>
+            <w:noProof/>
+            <w:webHidden/>
+          </w:rPr>
+          <w:fldChar w:fldCharType="separate"/>
+        </w:r>
+        <w:r>
+          <w:rPr>
+            <w:noProof/>
+            <w:webHidden/>
+          </w:rPr>
+          <w:t>14</w:t>
+        </w:r>
+        <w:r>
+          <w:rPr>
+            <w:noProof/>
+            <w:webHidden/>
+          </w:rPr>
+          <w:fldChar w:fldCharType="end"/>
+        </w:r>
+      </w:hyperlink>
+    </w:p>
+    <w:p>
+      <w:pPr>
+        <w:pStyle w:val="Tabledesillustrations"/>
+        <w:tabs>
+          <w:tab w:val="right" w:leader="dot" w:pos="9062"/>
+        </w:tabs>
+        <w:rPr>
+          <w:rFonts w:eastAsiaTheme="minorEastAsia"/>
+          <w:noProof/>
+          <w:lang w:eastAsia="fr-TN"/>
+        </w:rPr>
+      </w:pPr>
+      <w:hyperlink w:anchor="_Toc155974347" w:history="1">
+        <w:r>
+          <w:rPr>
+            <w:rStyle w:val="Lienhypertexte"/>
+            <w:rFonts w:asciiTheme="majorBidi" w:hAnsiTheme="majorBidi" w:cstheme="majorBidi"/>
+            <w:noProof/>
+          </w:rPr>
+          <w:t>Figure 4</w:t>
+        </w:r>
+        <w:r>
+          <w:rPr>
+            <w:rStyle w:val="Lienhypertexte"/>
+            <w:rFonts w:asciiTheme="majorBidi" w:hAnsiTheme="majorBidi" w:cstheme="majorBidi"/>
+            <w:noProof/>
+            <w:lang w:val="fr-FR"/>
+          </w:rPr>
+          <w:t>: Page des matchs</w:t>
+        </w:r>
+        <w:r>
+          <w:rPr>
+            <w:noProof/>
+            <w:webHidden/>
+          </w:rPr>
+          <w:tab/>
+        </w:r>
+        <w:r>
+          <w:rPr>
+            <w:noProof/>
+            <w:webHidden/>
+          </w:rPr>
+          <w:fldChar w:fldCharType="begin"/>
+        </w:r>
+        <w:r>
+          <w:rPr>
+            <w:noProof/>
+            <w:webHidden/>
+          </w:rPr>
+          <w:instrText xml:space="preserve"> PAGEREF _Toc155974347 \h </w:instrText>
+        </w:r>
+        <w:r>
+          <w:rPr>
+            <w:noProof/>
+            <w:webHidden/>
+          </w:rPr>
+        </w:r>
+        <w:r>
+          <w:rPr>
+            <w:noProof/>
+            <w:webHidden/>
+          </w:rPr>
+          <w:fldChar w:fldCharType="separate"/>
+        </w:r>
+        <w:r>
+          <w:rPr>
+            <w:noProof/>
+            <w:webHidden/>
+          </w:rPr>
+          <w:t>15</w:t>
+        </w:r>
+        <w:r>
+          <w:rPr>
+            <w:noProof/>
+            <w:webHidden/>
+          </w:rPr>
+          <w:fldChar w:fldCharType="end"/>
+        </w:r>
+      </w:hyperlink>
+    </w:p>
+    <w:p>
+      <w:pPr>
+        <w:pStyle w:val="Tabledesillustrations"/>
+        <w:tabs>
+          <w:tab w:val="right" w:leader="dot" w:pos="9062"/>
+        </w:tabs>
+        <w:rPr>
+          <w:rFonts w:eastAsiaTheme="minorEastAsia"/>
+          <w:noProof/>
+          <w:lang w:eastAsia="fr-TN"/>
+        </w:rPr>
+      </w:pPr>
+      <w:hyperlink w:anchor="_Toc155974348" w:history="1">
+        <w:r>
+          <w:rPr>
+            <w:rStyle w:val="Lienhypertexte"/>
+            <w:rFonts w:asciiTheme="majorBidi" w:hAnsiTheme="majorBidi" w:cstheme="majorBidi"/>
+            <w:noProof/>
+          </w:rPr>
+          <w:t>Figure 5</w:t>
+        </w:r>
+        <w:r>
+          <w:rPr>
+            <w:rStyle w:val="Lienhypertexte"/>
+            <w:rFonts w:asciiTheme="majorBidi" w:hAnsiTheme="majorBidi" w:cstheme="majorBidi"/>
+            <w:noProof/>
+            <w:lang w:val="fr-FR"/>
+          </w:rPr>
+          <w:t>: Page des équipes (vide)</w:t>
+        </w:r>
+        <w:r>
+          <w:rPr>
+            <w:noProof/>
+            <w:webHidden/>
+          </w:rPr>
+          <w:tab/>
+        </w:r>
+        <w:r>
+          <w:rPr>
+            <w:noProof/>
+            <w:webHidden/>
+          </w:rPr>
+          <w:fldChar w:fldCharType="begin"/>
+        </w:r>
+        <w:r>
+          <w:rPr>
+            <w:noProof/>
+            <w:webHidden/>
+          </w:rPr>
+          <w:instrText xml:space="preserve"> PAGEREF _Toc155974348 \h </w:instrText>
+        </w:r>
+        <w:r>
+          <w:rPr>
+            <w:noProof/>
+            <w:webHidden/>
+          </w:rPr>
+        </w:r>
+        <w:r>
+          <w:rPr>
+            <w:noProof/>
+            <w:webHidden/>
+          </w:rPr>
+          <w:fldChar w:fldCharType="separate"/>
+        </w:r>
+        <w:r>
+          <w:rPr>
+            <w:noProof/>
+            <w:webHidden/>
+          </w:rPr>
+          <w:t>16</w:t>
+        </w:r>
+        <w:r>
+          <w:rPr>
+            <w:noProof/>
+            <w:webHidden/>
+          </w:rPr>
+          <w:fldChar w:fldCharType="end"/>
+        </w:r>
+      </w:hyperlink>
+    </w:p>
+    <w:p>
+      <w:pPr>
+        <w:pStyle w:val="Tabledesillustrations"/>
+        <w:tabs>
+          <w:tab w:val="right" w:leader="dot" w:pos="9062"/>
+        </w:tabs>
+        <w:rPr>
+          <w:rFonts w:eastAsiaTheme="minorEastAsia"/>
+          <w:noProof/>
+          <w:lang w:eastAsia="fr-TN"/>
+        </w:rPr>
+      </w:pPr>
+      <w:hyperlink w:anchor="_Toc155974349" w:history="1">
+        <w:r>
+          <w:rPr>
+            <w:rStyle w:val="Lienhypertexte"/>
+            <w:rFonts w:asciiTheme="majorBidi" w:hAnsiTheme="majorBidi" w:cstheme="majorBidi"/>
+            <w:noProof/>
+          </w:rPr>
+          <w:t>Figure 6</w:t>
+        </w:r>
+        <w:r>
+          <w:rPr>
+            <w:rStyle w:val="Lienhypertexte"/>
+            <w:rFonts w:asciiTheme="majorBidi" w:hAnsiTheme="majorBidi" w:cstheme="majorBidi"/>
+            <w:noProof/>
+            <w:lang w:val="fr-FR"/>
+          </w:rPr>
+          <w:t>: Page des équipes (Remplie)</w:t>
+        </w:r>
+        <w:r>
+          <w:rPr>
+            <w:noProof/>
+            <w:webHidden/>
+          </w:rPr>
+          <w:tab/>
+        </w:r>
+        <w:r>
+          <w:rPr>
+            <w:noProof/>
+            <w:webHidden/>
+          </w:rPr>
+          <w:fldChar w:fldCharType="begin"/>
+        </w:r>
+        <w:r>
+          <w:rPr>
+            <w:noProof/>
+            <w:webHidden/>
+          </w:rPr>
+          <w:instrText xml:space="preserve"> PAGEREF _Toc155974349 \h </w:instrText>
+        </w:r>
+        <w:r>
+          <w:rPr>
+            <w:noProof/>
+            <w:webHidden/>
+          </w:rPr>
+        </w:r>
+        <w:r>
+          <w:rPr>
+            <w:noProof/>
+            <w:webHidden/>
+          </w:rPr>
+          <w:fldChar w:fldCharType="separate"/>
+        </w:r>
+        <w:r>
+          <w:rPr>
+            <w:noProof/>
+            <w:webHidden/>
+          </w:rPr>
+          <w:t>16</w:t>
+        </w:r>
+        <w:r>
+          <w:rPr>
+            <w:noProof/>
+            <w:webHidden/>
+          </w:rPr>
+          <w:fldChar w:fldCharType="end"/>
+        </w:r>
+      </w:hyperlink>
+    </w:p>
+    <w:p>
+      <w:pPr>
+        <w:pStyle w:val="Tabledesillustrations"/>
+        <w:tabs>
+          <w:tab w:val="right" w:leader="dot" w:pos="9062"/>
+        </w:tabs>
+        <w:rPr>
+          <w:rFonts w:eastAsiaTheme="minorEastAsia"/>
+          <w:noProof/>
+          <w:lang w:eastAsia="fr-TN"/>
+        </w:rPr>
+      </w:pPr>
+      <w:hyperlink w:anchor="_Toc155974350" w:history="1">
+        <w:r>
+          <w:rPr>
+            <w:rStyle w:val="Lienhypertexte"/>
+            <w:rFonts w:asciiTheme="majorBidi" w:hAnsiTheme="majorBidi" w:cstheme="majorBidi"/>
+            <w:noProof/>
+          </w:rPr>
+          <w:t>Figure 7</w:t>
+        </w:r>
+        <w:r>
+          <w:rPr>
+            <w:rStyle w:val="Lienhypertexte"/>
+            <w:rFonts w:asciiTheme="majorBidi" w:hAnsiTheme="majorBidi" w:cstheme="majorBidi"/>
+            <w:noProof/>
+            <w:lang w:val="fr-FR"/>
+          </w:rPr>
+          <w:t>: Page des entraîneurs</w:t>
+        </w:r>
+        <w:r>
+          <w:rPr>
+            <w:noProof/>
+            <w:webHidden/>
+          </w:rPr>
+          <w:tab/>
+        </w:r>
+        <w:r>
+          <w:rPr>
+            <w:noProof/>
+            <w:webHidden/>
+          </w:rPr>
+          <w:fldChar w:fldCharType="begin"/>
+        </w:r>
+        <w:r>
+          <w:rPr>
+            <w:noProof/>
+            <w:webHidden/>
+          </w:rPr>
+          <w:instrText xml:space="preserve"> PAGEREF _Toc155974350 \h </w:instrText>
+        </w:r>
+        <w:r>
+          <w:rPr>
+            <w:noProof/>
+            <w:webHidden/>
+          </w:rPr>
+        </w:r>
+        <w:r>
+          <w:rPr>
+            <w:noProof/>
+            <w:webHidden/>
+          </w:rPr>
+          <w:fldChar w:fldCharType="separate"/>
+        </w:r>
+        <w:r>
+          <w:rPr>
+            <w:noProof/>
+            <w:webHidden/>
+          </w:rPr>
+          <w:t>17</w:t>
+        </w:r>
+        <w:r>
+          <w:rPr>
+            <w:noProof/>
+            <w:webHidden/>
+          </w:rPr>
+          <w:fldChar w:fldCharType="end"/>
+        </w:r>
+      </w:hyperlink>
+    </w:p>
+    <w:p>
+      <w:pPr>
+        <w:pStyle w:val="Tabledesillustrations"/>
+        <w:tabs>
+          <w:tab w:val="right" w:leader="dot" w:pos="9062"/>
+        </w:tabs>
+        <w:rPr>
+          <w:rFonts w:eastAsiaTheme="minorEastAsia"/>
+          <w:noProof/>
+          <w:lang w:eastAsia="fr-TN"/>
+        </w:rPr>
+      </w:pPr>
+      <w:hyperlink w:anchor="_Toc155974351" w:history="1">
+        <w:r>
+          <w:rPr>
+            <w:rStyle w:val="Lienhypertexte"/>
+            <w:rFonts w:asciiTheme="majorBidi" w:hAnsiTheme="majorBidi" w:cstheme="majorBidi"/>
+            <w:noProof/>
+          </w:rPr>
+          <w:t>Figure 8</w:t>
+        </w:r>
+        <w:r>
+          <w:rPr>
+            <w:rStyle w:val="Lienhypertexte"/>
+            <w:rFonts w:asciiTheme="majorBidi" w:hAnsiTheme="majorBidi" w:cstheme="majorBidi"/>
+            <w:noProof/>
+            <w:lang w:val="fr-FR"/>
+          </w:rPr>
+          <w:t>: Page des arbitres</w:t>
+        </w:r>
+        <w:r>
+          <w:rPr>
+            <w:noProof/>
+            <w:webHidden/>
+          </w:rPr>
+          <w:tab/>
+        </w:r>
+        <w:r>
+          <w:rPr>
+            <w:noProof/>
+            <w:webHidden/>
+          </w:rPr>
+          <w:fldChar w:fldCharType="begin"/>
+        </w:r>
+        <w:r>
+          <w:rPr>
+            <w:noProof/>
+            <w:webHidden/>
+          </w:rPr>
+          <w:instrText xml:space="preserve"> PAGEREF _Toc155974351 \h </w:instrText>
+        </w:r>
+        <w:r>
+          <w:rPr>
+            <w:noProof/>
+            <w:webHidden/>
+          </w:rPr>
+        </w:r>
+        <w:r>
+          <w:rPr>
+            <w:noProof/>
+            <w:webHidden/>
+          </w:rPr>
+          <w:fldChar w:fldCharType="separate"/>
+        </w:r>
+        <w:r>
+          <w:rPr>
+            <w:noProof/>
+            <w:webHidden/>
+          </w:rPr>
+          <w:t>17</w:t>
+        </w:r>
+        <w:r>
+          <w:rPr>
+            <w:noProof/>
+            <w:webHidden/>
+          </w:rPr>
+          <w:fldChar w:fldCharType="end"/>
+        </w:r>
+      </w:hyperlink>
+    </w:p>
+    <w:p>
+      <w:pPr>
+        <w:pStyle w:val="Tabledesillustrations"/>
+        <w:tabs>
+          <w:tab w:val="right" w:leader="dot" w:pos="9062"/>
+        </w:tabs>
+        <w:rPr>
+          <w:rFonts w:eastAsiaTheme="minorEastAsia"/>
+          <w:noProof/>
+          <w:lang w:eastAsia="fr-TN"/>
+        </w:rPr>
+      </w:pPr>
+      <w:hyperlink w:anchor="_Toc155974352" w:history="1">
+        <w:r>
+          <w:rPr>
+            <w:rStyle w:val="Lienhypertexte"/>
+            <w:rFonts w:asciiTheme="majorBidi" w:hAnsiTheme="majorBidi" w:cstheme="majorBidi"/>
+            <w:noProof/>
+            <w:lang w:val="fr-FR"/>
+          </w:rPr>
+          <w:t>Figure 9: Page ajout d'un arbitre</w:t>
+        </w:r>
+        <w:r>
+          <w:rPr>
+            <w:noProof/>
+            <w:webHidden/>
+          </w:rPr>
+          <w:tab/>
+        </w:r>
+        <w:r>
+          <w:rPr>
+            <w:noProof/>
+            <w:webHidden/>
+          </w:rPr>
+          <w:fldChar w:fldCharType="begin"/>
+        </w:r>
+        <w:r>
+          <w:rPr>
+            <w:noProof/>
+            <w:webHidden/>
+          </w:rPr>
+          <w:instrText xml:space="preserve"> PAGEREF _Toc155974352 \h </w:instrText>
+        </w:r>
+        <w:r>
+          <w:rPr>
+            <w:noProof/>
+            <w:webHidden/>
+          </w:rPr>
+        </w:r>
+        <w:r>
+          <w:rPr>
+            <w:noProof/>
+            <w:webHidden/>
+          </w:rPr>
+          <w:fldChar w:fldCharType="separate"/>
+        </w:r>
+        <w:r>
+          <w:rPr>
+            <w:noProof/>
+            <w:webHidden/>
+          </w:rPr>
+          <w:t>18</w:t>
+        </w:r>
+        <w:r>
+          <w:rPr>
+            <w:noProof/>
+            <w:webHidden/>
+          </w:rPr>
+          <w:fldChar w:fldCharType="end"/>
+        </w:r>
+      </w:hyperlink>
+    </w:p>
+    <w:p>
+      <w:pPr>
         <w:rPr>
           <w:lang w:val="fr-FR"/>
         </w:rPr>
@@ -2759,7 +3348,7 @@
           <w:lang w:val="fr-FR"/>
         </w:rPr>
       </w:pPr>
-      <w:bookmarkStart w:id="1" w:name="_Toc155916503"/>
+      <w:bookmarkStart w:id="1" w:name="_Toc155974326"/>
       <w:r>
         <w:rPr>
           <w:rFonts w:eastAsia="Times New Roman"/>
@@ -2767,7 +3356,6 @@
           <w:bCs/>
           <w:sz w:val="44"/>
           <w:szCs w:val="44"/>
-          <w:lang/>
         </w:rPr>
         <w:lastRenderedPageBreak/>
         <w:t>Introduction</w:t>
@@ -3145,7 +3733,7 @@
           <w:lang w:val="fr-FR"/>
         </w:rPr>
       </w:pPr>
-      <w:bookmarkStart w:id="2" w:name="_Toc155916504"/>
+      <w:bookmarkStart w:id="2" w:name="_Toc155974327"/>
       <w:r>
         <w:rPr>
           <w:b/>
@@ -3569,7 +4157,7 @@
           <w:lang w:val="fr-FR"/>
         </w:rPr>
       </w:pPr>
-      <w:bookmarkStart w:id="3" w:name="_Toc155916505"/>
+      <w:bookmarkStart w:id="3" w:name="_Toc155974328"/>
       <w:r>
         <w:rPr>
           <w:b/>
@@ -3638,7 +4226,7 @@
           <w:lang w:val="fr-FR"/>
         </w:rPr>
       </w:pPr>
-      <w:bookmarkStart w:id="4" w:name="_Toc155916506"/>
+      <w:bookmarkStart w:id="4" w:name="_Toc155974329"/>
       <w:r>
         <w:rPr>
           <w:b/>
@@ -3828,7 +4416,7 @@
           <w:lang w:val="fr-FR"/>
         </w:rPr>
       </w:pPr>
-      <w:bookmarkStart w:id="5" w:name="_Toc155916507"/>
+      <w:bookmarkStart w:id="5" w:name="_Toc155974330"/>
       <w:r>
         <w:rPr>
           <w:b/>
@@ -3990,7 +4578,7 @@
           <w:lang w:val="fr-FR"/>
         </w:rPr>
       </w:pPr>
-      <w:bookmarkStart w:id="6" w:name="_Toc155916508"/>
+      <w:bookmarkStart w:id="6" w:name="_Toc155974331"/>
       <w:r>
         <w:rPr>
           <w:b/>
@@ -4193,7 +4781,7 @@
           <w:lang w:val="fr-FR"/>
         </w:rPr>
       </w:pPr>
-      <w:bookmarkStart w:id="7" w:name="_Toc155916509"/>
+      <w:bookmarkStart w:id="7" w:name="_Toc155974332"/>
       <w:r>
         <w:rPr>
           <w:b/>
@@ -4262,7 +4850,7 @@
           <w:lang w:val="fr-FR"/>
         </w:rPr>
       </w:pPr>
-      <w:bookmarkStart w:id="8" w:name="_Toc155916510"/>
+      <w:bookmarkStart w:id="8" w:name="_Toc155974333"/>
       <w:proofErr w:type="spellStart"/>
       <w:r>
         <w:rPr>
@@ -4584,7 +5172,7 @@
           <w:lang w:val="fr-FR"/>
         </w:rPr>
       </w:pPr>
-      <w:bookmarkStart w:id="9" w:name="_Toc155916511"/>
+      <w:bookmarkStart w:id="9" w:name="_Toc155974334"/>
       <w:r>
         <w:rPr>
           <w:b/>
@@ -4954,7 +5542,7 @@
           <w:lang w:val="fr-FR"/>
         </w:rPr>
       </w:pPr>
-      <w:bookmarkStart w:id="10" w:name="_Toc155916512"/>
+      <w:bookmarkStart w:id="10" w:name="_Toc155974335"/>
       <w:r>
         <w:rPr>
           <w:b/>
@@ -5214,7 +5802,7 @@
           <w:lang w:val="fr-FR"/>
         </w:rPr>
       </w:pPr>
-      <w:bookmarkStart w:id="11" w:name="_Toc155916513"/>
+      <w:bookmarkStart w:id="11" w:name="_Toc155974336"/>
       <w:r>
         <w:rPr>
           <w:b/>
@@ -5361,7 +5949,7 @@
           <w:lang w:val="fr-FR"/>
         </w:rPr>
       </w:pPr>
-      <w:bookmarkStart w:id="12" w:name="_Toc155916358"/>
+      <w:bookmarkStart w:id="12" w:name="_Toc155974344"/>
       <w:r>
         <w:rPr>
           <w:rFonts w:asciiTheme="majorBidi" w:hAnsiTheme="majorBidi" w:cstheme="majorBidi"/>
@@ -5467,7 +6055,7 @@
           <w:lang w:val="fr-FR"/>
         </w:rPr>
       </w:pPr>
-      <w:bookmarkStart w:id="13" w:name="_Toc155916514"/>
+      <w:bookmarkStart w:id="13" w:name="_Toc155974337"/>
       <w:proofErr w:type="spellStart"/>
       <w:r>
         <w:rPr>
@@ -5840,7 +6428,7 @@
           <w:lang w:val="fr-FR"/>
         </w:rPr>
       </w:pPr>
-      <w:bookmarkStart w:id="14" w:name="_Toc155916515"/>
+      <w:bookmarkStart w:id="14" w:name="_Toc155974338"/>
       <w:proofErr w:type="spellStart"/>
       <w:r>
         <w:rPr>
@@ -6700,7 +7288,7 @@
           <w:lang w:val="fr-FR"/>
         </w:rPr>
       </w:pPr>
-      <w:bookmarkStart w:id="15" w:name="_Toc155916516"/>
+      <w:bookmarkStart w:id="15" w:name="_Toc155974339"/>
       <w:r>
         <w:rPr>
           <w:b/>
@@ -6765,7 +7353,6 @@
           <w:rFonts w:asciiTheme="majorBidi" w:hAnsiTheme="majorBidi" w:cstheme="majorBidi"/>
           <w:sz w:val="28"/>
           <w:szCs w:val="28"/>
-          <w:lang/>
         </w:rPr>
       </w:pPr>
     </w:p>
@@ -6780,7 +7367,6 @@
           <w:noProof/>
           <w:sz w:val="28"/>
           <w:szCs w:val="28"/>
-          <w:lang/>
         </w:rPr>
         <w:drawing>
           <wp:inline distT="0" distB="0" distL="0" distR="0" wp14:anchorId="00800628" wp14:editId="237BE00C">
@@ -6841,10 +7427,9 @@
           <w:rFonts w:asciiTheme="majorBidi" w:hAnsiTheme="majorBidi" w:cstheme="majorBidi"/>
           <w:sz w:val="44"/>
           <w:szCs w:val="44"/>
-          <w:lang/>
-        </w:rPr>
-      </w:pPr>
-      <w:bookmarkStart w:id="16" w:name="_Toc155916359"/>
+        </w:rPr>
+      </w:pPr>
+      <w:bookmarkStart w:id="16" w:name="_Toc155974345"/>
       <w:r>
         <w:rPr>
           <w:rFonts w:asciiTheme="majorBidi" w:hAnsiTheme="majorBidi" w:cstheme="majorBidi"/>
@@ -6930,7 +7515,7 @@
           <w:lang w:val="fr-FR"/>
         </w:rPr>
       </w:pPr>
-      <w:bookmarkStart w:id="17" w:name="_Toc155916517"/>
+      <w:bookmarkStart w:id="17" w:name="_Toc155974340"/>
       <w:r>
         <w:rPr>
           <w:b/>
@@ -7027,66 +7612,12 @@
           <w:lang w:val="fr-FR"/>
         </w:rPr>
       </w:pPr>
-      <w:r>
-        <w:rPr>
-          <w:rFonts w:asciiTheme="majorBidi" w:hAnsiTheme="majorBidi" w:cstheme="majorBidi"/>
-          <w:sz w:val="28"/>
-          <w:szCs w:val="28"/>
-          <w:lang w:val="fr-FR"/>
-        </w:rPr>
-        <w:t>- Page des matchs : Cette page affiche la liste des matchs de football. Les utilisateurs peuvent sélectionner un match pour voir plus de détails, comme le score, les buteurs, etc.</w:t>
-      </w:r>
-    </w:p>
-    <w:p>
-      <w:pPr>
+    </w:p>
+    <w:p>
+      <w:pPr>
+        <w:keepNext/>
         <w:spacing w:line="360" w:lineRule="auto"/>
         <w:jc w:val="both"/>
-        <w:rPr>
-          <w:rFonts w:asciiTheme="majorBidi" w:hAnsiTheme="majorBidi" w:cstheme="majorBidi"/>
-          <w:sz w:val="28"/>
-          <w:szCs w:val="28"/>
-          <w:lang w:val="fr-FR"/>
-        </w:rPr>
-      </w:pPr>
-      <w:r>
-        <w:rPr>
-          <w:rFonts w:asciiTheme="majorBidi" w:hAnsiTheme="majorBidi" w:cstheme="majorBidi"/>
-          <w:sz w:val="28"/>
-          <w:szCs w:val="28"/>
-          <w:lang w:val="fr-FR"/>
-        </w:rPr>
-        <w:t>- Page des équipes : Cette page affiche la liste des équipes. Les utilisateurs peuvent sélectionner une équipe pour voir plus de détails, comme la composition de l'équipe, les joueurs, etc.</w:t>
-      </w:r>
-    </w:p>
-    <w:p>
-      <w:pPr>
-        <w:spacing w:line="360" w:lineRule="auto"/>
-        <w:jc w:val="both"/>
-        <w:rPr>
-          <w:rFonts w:asciiTheme="majorBidi" w:hAnsiTheme="majorBidi" w:cstheme="majorBidi"/>
-          <w:sz w:val="28"/>
-          <w:szCs w:val="28"/>
-          <w:lang w:val="fr-FR"/>
-        </w:rPr>
-      </w:pPr>
-      <w:r>
-        <w:rPr>
-          <w:rFonts w:asciiTheme="majorBidi" w:hAnsiTheme="majorBidi" w:cstheme="majorBidi"/>
-          <w:sz w:val="28"/>
-          <w:szCs w:val="28"/>
-          <w:lang w:val="fr-FR"/>
-        </w:rPr>
-        <w:t>Ces maquettes ont été conçues pour être intuitives et faciles à utiliser, afin de fournir une expérience utilisateur optimale.</w:t>
-      </w:r>
-    </w:p>
-    <w:p>
-      <w:pPr>
-        <w:rPr>
-          <w:rFonts w:asciiTheme="majorBidi" w:hAnsiTheme="majorBidi" w:cstheme="majorBidi"/>
-          <w:sz w:val="28"/>
-          <w:szCs w:val="28"/>
-          <w:lang w:val="fr-FR"/>
-        </w:rPr>
       </w:pPr>
       <w:r>
         <w:rPr>
@@ -7096,12 +7627,11 @@
           <w:szCs w:val="28"/>
           <w:lang w:val="fr-FR"/>
         </w:rPr>
-        <w:lastRenderedPageBreak/>
         <w:drawing>
-          <wp:inline distT="0" distB="0" distL="0" distR="0" wp14:anchorId="64467F2C" wp14:editId="5508DE71">
+          <wp:inline distT="0" distB="0" distL="0" distR="0" wp14:anchorId="389544CC" wp14:editId="517D1708">
             <wp:extent cx="5757545" cy="3242945"/>
             <wp:effectExtent l="0" t="0" r="0" b="0"/>
-            <wp:docPr id="369648304" name="Image 1"/>
+            <wp:docPr id="1611155379" name="Image 7"/>
             <wp:cNvGraphicFramePr>
               <a:graphicFrameLocks xmlns:a="http://schemas.openxmlformats.org/drawingml/2006/main" noChangeAspect="1"/>
             </wp:cNvGraphicFramePr>
@@ -7109,7 +7639,7 @@
               <a:graphicData uri="http://schemas.openxmlformats.org/drawingml/2006/picture">
                 <pic:pic xmlns:pic="http://schemas.openxmlformats.org/drawingml/2006/picture">
                   <pic:nvPicPr>
-                    <pic:cNvPr id="0" name="Picture 1"/>
+                    <pic:cNvPr id="0" name="Picture 7"/>
                     <pic:cNvPicPr>
                       <a:picLocks noChangeAspect="1" noChangeArrowheads="1"/>
                     </pic:cNvPicPr>
@@ -7146,19 +7676,132 @@
           </wp:inline>
         </w:drawing>
       </w:r>
+    </w:p>
+    <w:p>
+      <w:pPr>
+        <w:pStyle w:val="Lgende"/>
+        <w:jc w:val="center"/>
+        <w:rPr>
+          <w:rFonts w:asciiTheme="majorBidi" w:hAnsiTheme="majorBidi" w:cstheme="majorBidi"/>
+          <w:sz w:val="28"/>
+          <w:szCs w:val="28"/>
+          <w:lang w:val="fr-FR"/>
+        </w:rPr>
+      </w:pPr>
+      <w:bookmarkStart w:id="18" w:name="_Toc155974346"/>
+      <w:r>
+        <w:rPr>
+          <w:rFonts w:asciiTheme="majorBidi" w:hAnsiTheme="majorBidi" w:cstheme="majorBidi"/>
+          <w:sz w:val="28"/>
+          <w:szCs w:val="28"/>
+        </w:rPr>
+        <w:t xml:space="preserve">Figure </w:t>
+      </w:r>
+      <w:r>
+        <w:rPr>
+          <w:rFonts w:asciiTheme="majorBidi" w:hAnsiTheme="majorBidi" w:cstheme="majorBidi"/>
+          <w:sz w:val="28"/>
+          <w:szCs w:val="28"/>
+        </w:rPr>
+        <w:fldChar w:fldCharType="begin"/>
+      </w:r>
+      <w:r>
+        <w:rPr>
+          <w:rFonts w:asciiTheme="majorBidi" w:hAnsiTheme="majorBidi" w:cstheme="majorBidi"/>
+          <w:sz w:val="28"/>
+          <w:szCs w:val="28"/>
+        </w:rPr>
+        <w:instrText xml:space="preserve"> SEQ Figure \* ARABIC </w:instrText>
+      </w:r>
+      <w:r>
+        <w:rPr>
+          <w:rFonts w:asciiTheme="majorBidi" w:hAnsiTheme="majorBidi" w:cstheme="majorBidi"/>
+          <w:sz w:val="28"/>
+          <w:szCs w:val="28"/>
+        </w:rPr>
+        <w:fldChar w:fldCharType="separate"/>
+      </w:r>
       <w:r>
         <w:rPr>
           <w:rFonts w:asciiTheme="majorBidi" w:hAnsiTheme="majorBidi" w:cstheme="majorBidi"/>
           <w:noProof/>
           <w:sz w:val="28"/>
           <w:szCs w:val="28"/>
-          <w:lang w:val="fr-FR"/>
-        </w:rPr>
+        </w:rPr>
+        <w:t>3</w:t>
+      </w:r>
+      <w:r>
+        <w:rPr>
+          <w:rFonts w:asciiTheme="majorBidi" w:hAnsiTheme="majorBidi" w:cstheme="majorBidi"/>
+          <w:sz w:val="28"/>
+          <w:szCs w:val="28"/>
+        </w:rPr>
+        <w:fldChar w:fldCharType="end"/>
+      </w:r>
+      <w:r>
+        <w:rPr>
+          <w:rFonts w:asciiTheme="majorBidi" w:hAnsiTheme="majorBidi" w:cstheme="majorBidi"/>
+          <w:sz w:val="28"/>
+          <w:szCs w:val="28"/>
+          <w:lang w:val="fr-FR"/>
+        </w:rPr>
+        <w:t>: Page d'accueil</w:t>
+      </w:r>
+      <w:bookmarkEnd w:id="18"/>
+    </w:p>
+    <w:p>
+      <w:pPr>
+        <w:spacing w:line="360" w:lineRule="auto"/>
+        <w:jc w:val="both"/>
+        <w:rPr>
+          <w:rFonts w:asciiTheme="majorBidi" w:hAnsiTheme="majorBidi" w:cstheme="majorBidi"/>
+          <w:sz w:val="28"/>
+          <w:szCs w:val="28"/>
+          <w:lang w:val="fr-FR"/>
+        </w:rPr>
+      </w:pPr>
+    </w:p>
+    <w:p>
+      <w:pPr>
+        <w:spacing w:line="360" w:lineRule="auto"/>
+        <w:jc w:val="both"/>
+        <w:rPr>
+          <w:rFonts w:asciiTheme="majorBidi" w:hAnsiTheme="majorBidi" w:cstheme="majorBidi"/>
+          <w:sz w:val="28"/>
+          <w:szCs w:val="28"/>
+          <w:lang w:val="fr-FR"/>
+        </w:rPr>
+      </w:pPr>
+      <w:r>
+        <w:rPr>
+          <w:rFonts w:asciiTheme="majorBidi" w:hAnsiTheme="majorBidi" w:cstheme="majorBidi"/>
+          <w:sz w:val="28"/>
+          <w:szCs w:val="28"/>
+          <w:lang w:val="fr-FR"/>
+        </w:rPr>
+        <w:t>- Page des matchs : Cette page affiche la liste des matchs de football. Les utilisateurs peuvent sélectionner un match pour voir plus de détails, comme le score, les buteurs, etc.</w:t>
+      </w:r>
+    </w:p>
+    <w:p>
+      <w:pPr>
+        <w:keepNext/>
+        <w:spacing w:line="360" w:lineRule="auto"/>
+        <w:jc w:val="both"/>
+      </w:pPr>
+      <w:r>
+        <w:rPr>
+          <w:rFonts w:asciiTheme="majorBidi" w:hAnsiTheme="majorBidi" w:cstheme="majorBidi"/>
+          <w:noProof/>
+          <w:sz w:val="28"/>
+          <w:szCs w:val="28"/>
+          <w:lang w:val="fr-FR"/>
+        </w:rPr>
+        <w:lastRenderedPageBreak/>
         <w:drawing>
-          <wp:inline distT="0" distB="0" distL="0" distR="0" wp14:anchorId="73CE2717" wp14:editId="39F3B238">
+          <wp:inline distT="0" distB="0" distL="0" distR="0" wp14:anchorId="1E5C1406" wp14:editId="4D78F94E">
             <wp:extent cx="5757545" cy="3242945"/>
             <wp:effectExtent l="0" t="0" r="0" b="0"/>
-            <wp:docPr id="731430248" name="Image 2"/>
+            <wp:docPr id="1053648278" name="Image 6"/>
             <wp:cNvGraphicFramePr>
               <a:graphicFrameLocks xmlns:a="http://schemas.openxmlformats.org/drawingml/2006/main" noChangeAspect="1"/>
             </wp:cNvGraphicFramePr>
@@ -7166,7 +7809,7 @@
               <a:graphicData uri="http://schemas.openxmlformats.org/drawingml/2006/picture">
                 <pic:pic xmlns:pic="http://schemas.openxmlformats.org/drawingml/2006/picture">
                   <pic:nvPicPr>
-                    <pic:cNvPr id="0" name="Picture 2"/>
+                    <pic:cNvPr id="0" name="Picture 6"/>
                     <pic:cNvPicPr>
                       <a:picLocks noChangeAspect="1" noChangeArrowheads="1"/>
                     </pic:cNvPicPr>
@@ -7203,6 +7846,130 @@
           </wp:inline>
         </w:drawing>
       </w:r>
+    </w:p>
+    <w:p>
+      <w:pPr>
+        <w:pStyle w:val="Lgende"/>
+        <w:jc w:val="center"/>
+        <w:rPr>
+          <w:rFonts w:asciiTheme="majorBidi" w:hAnsiTheme="majorBidi" w:cstheme="majorBidi"/>
+          <w:sz w:val="28"/>
+          <w:szCs w:val="28"/>
+          <w:lang w:val="fr-FR"/>
+        </w:rPr>
+      </w:pPr>
+      <w:bookmarkStart w:id="19" w:name="_Toc155974347"/>
+      <w:r>
+        <w:rPr>
+          <w:rFonts w:asciiTheme="majorBidi" w:hAnsiTheme="majorBidi" w:cstheme="majorBidi"/>
+          <w:sz w:val="28"/>
+          <w:szCs w:val="28"/>
+        </w:rPr>
+        <w:t xml:space="preserve">Figure </w:t>
+      </w:r>
+      <w:r>
+        <w:rPr>
+          <w:rFonts w:asciiTheme="majorBidi" w:hAnsiTheme="majorBidi" w:cstheme="majorBidi"/>
+          <w:sz w:val="28"/>
+          <w:szCs w:val="28"/>
+        </w:rPr>
+        <w:fldChar w:fldCharType="begin"/>
+      </w:r>
+      <w:r>
+        <w:rPr>
+          <w:rFonts w:asciiTheme="majorBidi" w:hAnsiTheme="majorBidi" w:cstheme="majorBidi"/>
+          <w:sz w:val="28"/>
+          <w:szCs w:val="28"/>
+        </w:rPr>
+        <w:instrText xml:space="preserve"> SEQ Figure \* ARABIC </w:instrText>
+      </w:r>
+      <w:r>
+        <w:rPr>
+          <w:rFonts w:asciiTheme="majorBidi" w:hAnsiTheme="majorBidi" w:cstheme="majorBidi"/>
+          <w:sz w:val="28"/>
+          <w:szCs w:val="28"/>
+        </w:rPr>
+        <w:fldChar w:fldCharType="separate"/>
+      </w:r>
+      <w:r>
+        <w:rPr>
+          <w:rFonts w:asciiTheme="majorBidi" w:hAnsiTheme="majorBidi" w:cstheme="majorBidi"/>
+          <w:noProof/>
+          <w:sz w:val="28"/>
+          <w:szCs w:val="28"/>
+        </w:rPr>
+        <w:t>4</w:t>
+      </w:r>
+      <w:r>
+        <w:rPr>
+          <w:rFonts w:asciiTheme="majorBidi" w:hAnsiTheme="majorBidi" w:cstheme="majorBidi"/>
+          <w:sz w:val="28"/>
+          <w:szCs w:val="28"/>
+        </w:rPr>
+        <w:fldChar w:fldCharType="end"/>
+      </w:r>
+      <w:r>
+        <w:rPr>
+          <w:rFonts w:asciiTheme="majorBidi" w:hAnsiTheme="majorBidi" w:cstheme="majorBidi"/>
+          <w:sz w:val="28"/>
+          <w:szCs w:val="28"/>
+          <w:lang w:val="fr-FR"/>
+        </w:rPr>
+        <w:t>: Page des matchs</w:t>
+      </w:r>
+      <w:bookmarkEnd w:id="19"/>
+    </w:p>
+    <w:p>
+      <w:pPr>
+        <w:spacing w:line="360" w:lineRule="auto"/>
+        <w:jc w:val="both"/>
+        <w:rPr>
+          <w:rFonts w:asciiTheme="majorBidi" w:hAnsiTheme="majorBidi" w:cstheme="majorBidi"/>
+          <w:sz w:val="28"/>
+          <w:szCs w:val="28"/>
+          <w:lang w:val="fr-FR"/>
+        </w:rPr>
+      </w:pPr>
+    </w:p>
+    <w:p>
+      <w:pPr>
+        <w:spacing w:line="360" w:lineRule="auto"/>
+        <w:jc w:val="both"/>
+        <w:rPr>
+          <w:rFonts w:asciiTheme="majorBidi" w:hAnsiTheme="majorBidi" w:cstheme="majorBidi"/>
+          <w:sz w:val="28"/>
+          <w:szCs w:val="28"/>
+          <w:lang w:val="fr-FR"/>
+        </w:rPr>
+      </w:pPr>
+      <w:r>
+        <w:rPr>
+          <w:rFonts w:asciiTheme="majorBidi" w:hAnsiTheme="majorBidi" w:cstheme="majorBidi"/>
+          <w:sz w:val="28"/>
+          <w:szCs w:val="28"/>
+          <w:lang w:val="fr-FR"/>
+        </w:rPr>
+        <w:t>- Page des équipes : Cette page affiche la liste des équipes. Les utilisateurs peuvent sélectionner une équipe pour voir plus de détails, comme la composition de l'équipe, les joueurs, etc.</w:t>
+      </w:r>
+    </w:p>
+    <w:p>
+      <w:pPr>
+        <w:spacing w:line="360" w:lineRule="auto"/>
+        <w:jc w:val="both"/>
+        <w:rPr>
+          <w:rFonts w:asciiTheme="majorBidi" w:hAnsiTheme="majorBidi" w:cstheme="majorBidi"/>
+          <w:sz w:val="28"/>
+          <w:szCs w:val="28"/>
+          <w:lang w:val="fr-FR"/>
+        </w:rPr>
+      </w:pPr>
+    </w:p>
+    <w:p>
+      <w:pPr>
+        <w:keepNext/>
+        <w:spacing w:line="360" w:lineRule="auto"/>
+        <w:jc w:val="both"/>
+      </w:pPr>
       <w:r>
         <w:rPr>
           <w:rFonts w:asciiTheme="majorBidi" w:hAnsiTheme="majorBidi" w:cstheme="majorBidi"/>
@@ -7213,10 +7980,10 @@
         </w:rPr>
         <w:lastRenderedPageBreak/>
         <w:drawing>
-          <wp:inline distT="0" distB="0" distL="0" distR="0" wp14:anchorId="4F4708D3" wp14:editId="765F1D4B">
+          <wp:inline distT="0" distB="0" distL="0" distR="0" wp14:anchorId="3CFBFABE" wp14:editId="29CF22EA">
             <wp:extent cx="5757545" cy="3242945"/>
             <wp:effectExtent l="0" t="0" r="0" b="0"/>
-            <wp:docPr id="2039423561" name="Image 3"/>
+            <wp:docPr id="712297695" name="Image 4"/>
             <wp:cNvGraphicFramePr>
               <a:graphicFrameLocks xmlns:a="http://schemas.openxmlformats.org/drawingml/2006/main" noChangeAspect="1"/>
             </wp:cNvGraphicFramePr>
@@ -7224,7 +7991,7 @@
               <a:graphicData uri="http://schemas.openxmlformats.org/drawingml/2006/picture">
                 <pic:pic xmlns:pic="http://schemas.openxmlformats.org/drawingml/2006/picture">
                   <pic:nvPicPr>
-                    <pic:cNvPr id="0" name="Picture 3"/>
+                    <pic:cNvPr id="0" name="Picture 4"/>
                     <pic:cNvPicPr>
                       <a:picLocks noChangeAspect="1" noChangeArrowheads="1"/>
                     </pic:cNvPicPr>
@@ -7261,19 +8028,110 @@
           </wp:inline>
         </w:drawing>
       </w:r>
+    </w:p>
+    <w:p>
+      <w:pPr>
+        <w:pStyle w:val="Lgende"/>
+        <w:jc w:val="center"/>
+        <w:rPr>
+          <w:rFonts w:asciiTheme="majorBidi" w:hAnsiTheme="majorBidi" w:cstheme="majorBidi"/>
+          <w:sz w:val="28"/>
+          <w:szCs w:val="28"/>
+          <w:lang w:val="fr-FR"/>
+        </w:rPr>
+      </w:pPr>
+      <w:bookmarkStart w:id="20" w:name="_Toc155974348"/>
+      <w:r>
+        <w:rPr>
+          <w:rFonts w:asciiTheme="majorBidi" w:hAnsiTheme="majorBidi" w:cstheme="majorBidi"/>
+          <w:sz w:val="28"/>
+          <w:szCs w:val="28"/>
+        </w:rPr>
+        <w:t xml:space="preserve">Figure </w:t>
+      </w:r>
+      <w:r>
+        <w:rPr>
+          <w:rFonts w:asciiTheme="majorBidi" w:hAnsiTheme="majorBidi" w:cstheme="majorBidi"/>
+          <w:sz w:val="28"/>
+          <w:szCs w:val="28"/>
+        </w:rPr>
+        <w:fldChar w:fldCharType="begin"/>
+      </w:r>
+      <w:r>
+        <w:rPr>
+          <w:rFonts w:asciiTheme="majorBidi" w:hAnsiTheme="majorBidi" w:cstheme="majorBidi"/>
+          <w:sz w:val="28"/>
+          <w:szCs w:val="28"/>
+        </w:rPr>
+        <w:instrText xml:space="preserve"> SEQ Figure \* ARABIC </w:instrText>
+      </w:r>
+      <w:r>
+        <w:rPr>
+          <w:rFonts w:asciiTheme="majorBidi" w:hAnsiTheme="majorBidi" w:cstheme="majorBidi"/>
+          <w:sz w:val="28"/>
+          <w:szCs w:val="28"/>
+        </w:rPr>
+        <w:fldChar w:fldCharType="separate"/>
+      </w:r>
       <w:r>
         <w:rPr>
           <w:rFonts w:asciiTheme="majorBidi" w:hAnsiTheme="majorBidi" w:cstheme="majorBidi"/>
           <w:noProof/>
           <w:sz w:val="28"/>
           <w:szCs w:val="28"/>
+        </w:rPr>
+        <w:t>5</w:t>
+      </w:r>
+      <w:r>
+        <w:rPr>
+          <w:rFonts w:asciiTheme="majorBidi" w:hAnsiTheme="majorBidi" w:cstheme="majorBidi"/>
+          <w:sz w:val="28"/>
+          <w:szCs w:val="28"/>
+        </w:rPr>
+        <w:fldChar w:fldCharType="end"/>
+      </w:r>
+      <w:r>
+        <w:rPr>
+          <w:rFonts w:asciiTheme="majorBidi" w:hAnsiTheme="majorBidi" w:cstheme="majorBidi"/>
+          <w:sz w:val="28"/>
+          <w:szCs w:val="28"/>
+          <w:lang w:val="fr-FR"/>
+        </w:rPr>
+        <w:t>: Page des équipes (vide)</w:t>
+      </w:r>
+      <w:bookmarkEnd w:id="20"/>
+    </w:p>
+    <w:p>
+      <w:pPr>
+        <w:spacing w:line="360" w:lineRule="auto"/>
+        <w:jc w:val="both"/>
+        <w:rPr>
+          <w:rFonts w:asciiTheme="majorBidi" w:hAnsiTheme="majorBidi" w:cstheme="majorBidi"/>
+          <w:sz w:val="28"/>
+          <w:szCs w:val="28"/>
+          <w:lang w:val="fr-FR"/>
+        </w:rPr>
+      </w:pPr>
+    </w:p>
+    <w:p>
+      <w:pPr>
+        <w:keepNext/>
+        <w:spacing w:line="360" w:lineRule="auto"/>
+        <w:jc w:val="both"/>
+      </w:pPr>
+      <w:r>
+        <w:rPr>
+          <w:rFonts w:asciiTheme="majorBidi" w:hAnsiTheme="majorBidi" w:cstheme="majorBidi"/>
+          <w:noProof/>
+          <w:sz w:val="28"/>
+          <w:szCs w:val="28"/>
           <w:lang w:val="fr-FR"/>
         </w:rPr>
         <w:drawing>
-          <wp:inline distT="0" distB="0" distL="0" distR="0" wp14:anchorId="02A8DEC1" wp14:editId="056B09AE">
+          <wp:inline distT="0" distB="0" distL="0" distR="0" wp14:anchorId="748445F9" wp14:editId="117D658F">
             <wp:extent cx="5757545" cy="3242945"/>
             <wp:effectExtent l="0" t="0" r="0" b="0"/>
-            <wp:docPr id="712297695" name="Image 4"/>
+            <wp:docPr id="157808292" name="Image 5"/>
             <wp:cNvGraphicFramePr>
               <a:graphicFrameLocks xmlns:a="http://schemas.openxmlformats.org/drawingml/2006/main" noChangeAspect="1"/>
             </wp:cNvGraphicFramePr>
@@ -7281,7 +8139,7 @@
               <a:graphicData uri="http://schemas.openxmlformats.org/drawingml/2006/picture">
                 <pic:pic xmlns:pic="http://schemas.openxmlformats.org/drawingml/2006/picture">
                   <pic:nvPicPr>
-                    <pic:cNvPr id="0" name="Picture 4"/>
+                    <pic:cNvPr id="0" name="Picture 5"/>
                     <pic:cNvPicPr>
                       <a:picLocks noChangeAspect="1" noChangeArrowheads="1"/>
                     </pic:cNvPicPr>
@@ -7318,6 +8176,109 @@
           </wp:inline>
         </w:drawing>
       </w:r>
+    </w:p>
+    <w:p>
+      <w:pPr>
+        <w:pStyle w:val="Lgende"/>
+        <w:jc w:val="center"/>
+        <w:rPr>
+          <w:rFonts w:asciiTheme="majorBidi" w:hAnsiTheme="majorBidi" w:cstheme="majorBidi"/>
+          <w:sz w:val="28"/>
+          <w:szCs w:val="28"/>
+          <w:lang w:val="fr-FR"/>
+        </w:rPr>
+      </w:pPr>
+      <w:bookmarkStart w:id="21" w:name="_Toc155974349"/>
+      <w:r>
+        <w:rPr>
+          <w:rFonts w:asciiTheme="majorBidi" w:hAnsiTheme="majorBidi" w:cstheme="majorBidi"/>
+          <w:sz w:val="28"/>
+          <w:szCs w:val="28"/>
+        </w:rPr>
+        <w:t xml:space="preserve">Figure </w:t>
+      </w:r>
+      <w:r>
+        <w:rPr>
+          <w:rFonts w:asciiTheme="majorBidi" w:hAnsiTheme="majorBidi" w:cstheme="majorBidi"/>
+          <w:sz w:val="28"/>
+          <w:szCs w:val="28"/>
+        </w:rPr>
+        <w:fldChar w:fldCharType="begin"/>
+      </w:r>
+      <w:r>
+        <w:rPr>
+          <w:rFonts w:asciiTheme="majorBidi" w:hAnsiTheme="majorBidi" w:cstheme="majorBidi"/>
+          <w:sz w:val="28"/>
+          <w:szCs w:val="28"/>
+        </w:rPr>
+        <w:instrText xml:space="preserve"> SEQ Figure \* ARABIC </w:instrText>
+      </w:r>
+      <w:r>
+        <w:rPr>
+          <w:rFonts w:asciiTheme="majorBidi" w:hAnsiTheme="majorBidi" w:cstheme="majorBidi"/>
+          <w:sz w:val="28"/>
+          <w:szCs w:val="28"/>
+        </w:rPr>
+        <w:fldChar w:fldCharType="separate"/>
+      </w:r>
+      <w:r>
+        <w:rPr>
+          <w:rFonts w:asciiTheme="majorBidi" w:hAnsiTheme="majorBidi" w:cstheme="majorBidi"/>
+          <w:noProof/>
+          <w:sz w:val="28"/>
+          <w:szCs w:val="28"/>
+        </w:rPr>
+        <w:t>6</w:t>
+      </w:r>
+      <w:r>
+        <w:rPr>
+          <w:rFonts w:asciiTheme="majorBidi" w:hAnsiTheme="majorBidi" w:cstheme="majorBidi"/>
+          <w:sz w:val="28"/>
+          <w:szCs w:val="28"/>
+        </w:rPr>
+        <w:fldChar w:fldCharType="end"/>
+      </w:r>
+      <w:r>
+        <w:rPr>
+          <w:rFonts w:asciiTheme="majorBidi" w:hAnsiTheme="majorBidi" w:cstheme="majorBidi"/>
+          <w:sz w:val="28"/>
+          <w:szCs w:val="28"/>
+          <w:lang w:val="fr-FR"/>
+        </w:rPr>
+        <w:t>: Page des équipes (Remplie)</w:t>
+      </w:r>
+      <w:bookmarkEnd w:id="21"/>
+    </w:p>
+    <w:p>
+      <w:pPr>
+        <w:spacing w:line="360" w:lineRule="auto"/>
+        <w:jc w:val="both"/>
+        <w:rPr>
+          <w:rFonts w:asciiTheme="majorBidi" w:hAnsiTheme="majorBidi" w:cstheme="majorBidi"/>
+          <w:sz w:val="28"/>
+          <w:szCs w:val="28"/>
+          <w:lang w:val="fr-FR"/>
+        </w:rPr>
+      </w:pPr>
+    </w:p>
+    <w:p>
+      <w:pPr>
+        <w:spacing w:line="360" w:lineRule="auto"/>
+        <w:jc w:val="both"/>
+        <w:rPr>
+          <w:rFonts w:asciiTheme="majorBidi" w:hAnsiTheme="majorBidi" w:cstheme="majorBidi"/>
+          <w:sz w:val="28"/>
+          <w:szCs w:val="28"/>
+          <w:lang w:val="fr-FR"/>
+        </w:rPr>
+      </w:pPr>
+    </w:p>
+    <w:p>
+      <w:pPr>
+        <w:keepNext/>
+        <w:spacing w:line="360" w:lineRule="auto"/>
+        <w:jc w:val="both"/>
+      </w:pPr>
       <w:r>
         <w:rPr>
           <w:rFonts w:asciiTheme="majorBidi" w:hAnsiTheme="majorBidi" w:cstheme="majorBidi"/>
@@ -7328,10 +8289,10 @@
         </w:rPr>
         <w:lastRenderedPageBreak/>
         <w:drawing>
-          <wp:inline distT="0" distB="0" distL="0" distR="0" wp14:anchorId="5416BA22" wp14:editId="48E146EF">
+          <wp:inline distT="0" distB="0" distL="0" distR="0" wp14:anchorId="24881936" wp14:editId="143BF740">
             <wp:extent cx="5757545" cy="3242945"/>
             <wp:effectExtent l="0" t="0" r="0" b="0"/>
-            <wp:docPr id="157808292" name="Image 5"/>
+            <wp:docPr id="2039423561" name="Image 3"/>
             <wp:cNvGraphicFramePr>
               <a:graphicFrameLocks xmlns:a="http://schemas.openxmlformats.org/drawingml/2006/main" noChangeAspect="1"/>
             </wp:cNvGraphicFramePr>
@@ -7339,7 +8300,7 @@
               <a:graphicData uri="http://schemas.openxmlformats.org/drawingml/2006/picture">
                 <pic:pic xmlns:pic="http://schemas.openxmlformats.org/drawingml/2006/picture">
                   <pic:nvPicPr>
-                    <pic:cNvPr id="0" name="Picture 5"/>
+                    <pic:cNvPr id="0" name="Picture 3"/>
                     <pic:cNvPicPr>
                       <a:picLocks noChangeAspect="1" noChangeArrowheads="1"/>
                     </pic:cNvPicPr>
@@ -7376,19 +8337,110 @@
           </wp:inline>
         </w:drawing>
       </w:r>
+    </w:p>
+    <w:p>
+      <w:pPr>
+        <w:pStyle w:val="Lgende"/>
+        <w:jc w:val="center"/>
+        <w:rPr>
+          <w:rFonts w:asciiTheme="majorBidi" w:hAnsiTheme="majorBidi" w:cstheme="majorBidi"/>
+          <w:sz w:val="28"/>
+          <w:szCs w:val="28"/>
+          <w:lang w:val="fr-FR"/>
+        </w:rPr>
+      </w:pPr>
+      <w:bookmarkStart w:id="22" w:name="_Toc155974350"/>
+      <w:r>
+        <w:rPr>
+          <w:rFonts w:asciiTheme="majorBidi" w:hAnsiTheme="majorBidi" w:cstheme="majorBidi"/>
+          <w:sz w:val="28"/>
+          <w:szCs w:val="28"/>
+        </w:rPr>
+        <w:t xml:space="preserve">Figure </w:t>
+      </w:r>
+      <w:r>
+        <w:rPr>
+          <w:rFonts w:asciiTheme="majorBidi" w:hAnsiTheme="majorBidi" w:cstheme="majorBidi"/>
+          <w:sz w:val="28"/>
+          <w:szCs w:val="28"/>
+        </w:rPr>
+        <w:fldChar w:fldCharType="begin"/>
+      </w:r>
+      <w:r>
+        <w:rPr>
+          <w:rFonts w:asciiTheme="majorBidi" w:hAnsiTheme="majorBidi" w:cstheme="majorBidi"/>
+          <w:sz w:val="28"/>
+          <w:szCs w:val="28"/>
+        </w:rPr>
+        <w:instrText xml:space="preserve"> SEQ Figure \* ARABIC </w:instrText>
+      </w:r>
+      <w:r>
+        <w:rPr>
+          <w:rFonts w:asciiTheme="majorBidi" w:hAnsiTheme="majorBidi" w:cstheme="majorBidi"/>
+          <w:sz w:val="28"/>
+          <w:szCs w:val="28"/>
+        </w:rPr>
+        <w:fldChar w:fldCharType="separate"/>
+      </w:r>
       <w:r>
         <w:rPr>
           <w:rFonts w:asciiTheme="majorBidi" w:hAnsiTheme="majorBidi" w:cstheme="majorBidi"/>
           <w:noProof/>
           <w:sz w:val="28"/>
           <w:szCs w:val="28"/>
+        </w:rPr>
+        <w:t>7</w:t>
+      </w:r>
+      <w:r>
+        <w:rPr>
+          <w:rFonts w:asciiTheme="majorBidi" w:hAnsiTheme="majorBidi" w:cstheme="majorBidi"/>
+          <w:sz w:val="28"/>
+          <w:szCs w:val="28"/>
+        </w:rPr>
+        <w:fldChar w:fldCharType="end"/>
+      </w:r>
+      <w:r>
+        <w:rPr>
+          <w:rFonts w:asciiTheme="majorBidi" w:hAnsiTheme="majorBidi" w:cstheme="majorBidi"/>
+          <w:sz w:val="28"/>
+          <w:szCs w:val="28"/>
+          <w:lang w:val="fr-FR"/>
+        </w:rPr>
+        <w:t>: Page des entraîneurs</w:t>
+      </w:r>
+      <w:bookmarkEnd w:id="22"/>
+    </w:p>
+    <w:p>
+      <w:pPr>
+        <w:spacing w:line="360" w:lineRule="auto"/>
+        <w:jc w:val="both"/>
+        <w:rPr>
+          <w:rFonts w:asciiTheme="majorBidi" w:hAnsiTheme="majorBidi" w:cstheme="majorBidi"/>
+          <w:sz w:val="28"/>
+          <w:szCs w:val="28"/>
+          <w:lang w:val="fr-FR"/>
+        </w:rPr>
+      </w:pPr>
+    </w:p>
+    <w:p>
+      <w:pPr>
+        <w:keepNext/>
+        <w:spacing w:line="360" w:lineRule="auto"/>
+        <w:jc w:val="both"/>
+      </w:pPr>
+      <w:r>
+        <w:rPr>
+          <w:rFonts w:asciiTheme="majorBidi" w:hAnsiTheme="majorBidi" w:cstheme="majorBidi"/>
+          <w:noProof/>
+          <w:sz w:val="28"/>
+          <w:szCs w:val="28"/>
           <w:lang w:val="fr-FR"/>
         </w:rPr>
         <w:drawing>
-          <wp:inline distT="0" distB="0" distL="0" distR="0" wp14:anchorId="79A936A4" wp14:editId="68A97B04">
+          <wp:inline distT="0" distB="0" distL="0" distR="0" wp14:anchorId="61517447" wp14:editId="0CE6C2C1">
             <wp:extent cx="5757545" cy="3242945"/>
             <wp:effectExtent l="0" t="0" r="0" b="0"/>
-            <wp:docPr id="1053648278" name="Image 6"/>
+            <wp:docPr id="731430248" name="Image 2"/>
             <wp:cNvGraphicFramePr>
               <a:graphicFrameLocks xmlns:a="http://schemas.openxmlformats.org/drawingml/2006/main" noChangeAspect="1"/>
             </wp:cNvGraphicFramePr>
@@ -7396,7 +8448,7 @@
               <a:graphicData uri="http://schemas.openxmlformats.org/drawingml/2006/picture">
                 <pic:pic xmlns:pic="http://schemas.openxmlformats.org/drawingml/2006/picture">
                   <pic:nvPicPr>
-                    <pic:cNvPr id="0" name="Picture 6"/>
+                    <pic:cNvPr id="0" name="Picture 2"/>
                     <pic:cNvPicPr>
                       <a:picLocks noChangeAspect="1" noChangeArrowheads="1"/>
                     </pic:cNvPicPr>
@@ -7433,6 +8485,97 @@
           </wp:inline>
         </w:drawing>
       </w:r>
+    </w:p>
+    <w:p>
+      <w:pPr>
+        <w:pStyle w:val="Lgende"/>
+        <w:jc w:val="center"/>
+        <w:rPr>
+          <w:rFonts w:asciiTheme="majorBidi" w:hAnsiTheme="majorBidi" w:cstheme="majorBidi"/>
+          <w:sz w:val="44"/>
+          <w:szCs w:val="44"/>
+          <w:lang w:val="fr-FR"/>
+        </w:rPr>
+      </w:pPr>
+      <w:bookmarkStart w:id="23" w:name="_Toc155974351"/>
+      <w:r>
+        <w:rPr>
+          <w:rFonts w:asciiTheme="majorBidi" w:hAnsiTheme="majorBidi" w:cstheme="majorBidi"/>
+          <w:sz w:val="28"/>
+          <w:szCs w:val="28"/>
+        </w:rPr>
+        <w:t xml:space="preserve">Figure </w:t>
+      </w:r>
+      <w:r>
+        <w:rPr>
+          <w:rFonts w:asciiTheme="majorBidi" w:hAnsiTheme="majorBidi" w:cstheme="majorBidi"/>
+          <w:sz w:val="28"/>
+          <w:szCs w:val="28"/>
+        </w:rPr>
+        <w:fldChar w:fldCharType="begin"/>
+      </w:r>
+      <w:r>
+        <w:rPr>
+          <w:rFonts w:asciiTheme="majorBidi" w:hAnsiTheme="majorBidi" w:cstheme="majorBidi"/>
+          <w:sz w:val="28"/>
+          <w:szCs w:val="28"/>
+        </w:rPr>
+        <w:instrText xml:space="preserve"> SEQ Figure \* ARABIC </w:instrText>
+      </w:r>
+      <w:r>
+        <w:rPr>
+          <w:rFonts w:asciiTheme="majorBidi" w:hAnsiTheme="majorBidi" w:cstheme="majorBidi"/>
+          <w:sz w:val="28"/>
+          <w:szCs w:val="28"/>
+        </w:rPr>
+        <w:fldChar w:fldCharType="separate"/>
+      </w:r>
+      <w:r>
+        <w:rPr>
+          <w:rFonts w:asciiTheme="majorBidi" w:hAnsiTheme="majorBidi" w:cstheme="majorBidi"/>
+          <w:noProof/>
+          <w:sz w:val="28"/>
+          <w:szCs w:val="28"/>
+        </w:rPr>
+        <w:t>8</w:t>
+      </w:r>
+      <w:r>
+        <w:rPr>
+          <w:rFonts w:asciiTheme="majorBidi" w:hAnsiTheme="majorBidi" w:cstheme="majorBidi"/>
+          <w:sz w:val="28"/>
+          <w:szCs w:val="28"/>
+        </w:rPr>
+        <w:fldChar w:fldCharType="end"/>
+      </w:r>
+      <w:r>
+        <w:rPr>
+          <w:rFonts w:asciiTheme="majorBidi" w:hAnsiTheme="majorBidi" w:cstheme="majorBidi"/>
+          <w:sz w:val="28"/>
+          <w:szCs w:val="28"/>
+          <w:lang w:val="fr-FR"/>
+        </w:rPr>
+        <w:t>: Page des arbitres</w:t>
+      </w:r>
+      <w:bookmarkEnd w:id="23"/>
+    </w:p>
+    <w:p>
+      <w:pPr>
+        <w:spacing w:line="360" w:lineRule="auto"/>
+        <w:jc w:val="both"/>
+        <w:rPr>
+          <w:rFonts w:asciiTheme="majorBidi" w:hAnsiTheme="majorBidi" w:cstheme="majorBidi"/>
+          <w:sz w:val="28"/>
+          <w:szCs w:val="28"/>
+          <w:lang w:val="fr-FR"/>
+        </w:rPr>
+      </w:pPr>
+    </w:p>
+    <w:p>
+      <w:pPr>
+        <w:keepNext/>
+        <w:spacing w:line="360" w:lineRule="auto"/>
+        <w:jc w:val="both"/>
+      </w:pPr>
       <w:r>
         <w:rPr>
           <w:rFonts w:asciiTheme="majorBidi" w:hAnsiTheme="majorBidi" w:cstheme="majorBidi"/>
@@ -7443,10 +8586,10 @@
         </w:rPr>
         <w:lastRenderedPageBreak/>
         <w:drawing>
-          <wp:inline distT="0" distB="0" distL="0" distR="0" wp14:anchorId="0253CC94" wp14:editId="618FE74E">
+          <wp:inline distT="0" distB="0" distL="0" distR="0" wp14:anchorId="68C7C64A" wp14:editId="530EF127">
             <wp:extent cx="5757545" cy="3242945"/>
             <wp:effectExtent l="0" t="0" r="0" b="0"/>
-            <wp:docPr id="1611155379" name="Image 7"/>
+            <wp:docPr id="369648304" name="Image 1"/>
             <wp:cNvGraphicFramePr>
               <a:graphicFrameLocks xmlns:a="http://schemas.openxmlformats.org/drawingml/2006/main" noChangeAspect="1"/>
             </wp:cNvGraphicFramePr>
@@ -7454,7 +8597,7 @@
               <a:graphicData uri="http://schemas.openxmlformats.org/drawingml/2006/picture">
                 <pic:pic xmlns:pic="http://schemas.openxmlformats.org/drawingml/2006/picture">
                   <pic:nvPicPr>
-                    <pic:cNvPr id="0" name="Picture 7"/>
+                    <pic:cNvPr id="0" name="Picture 1"/>
                     <pic:cNvPicPr>
                       <a:picLocks noChangeAspect="1" noChangeArrowheads="1"/>
                     </pic:cNvPicPr>
@@ -7494,6 +8637,126 @@
     </w:p>
     <w:p>
       <w:pPr>
+        <w:pStyle w:val="Lgende"/>
+        <w:jc w:val="center"/>
+        <w:rPr>
+          <w:rFonts w:asciiTheme="majorBidi" w:hAnsiTheme="majorBidi" w:cstheme="majorBidi"/>
+          <w:sz w:val="28"/>
+          <w:szCs w:val="28"/>
+          <w:lang w:val="fr-FR"/>
+        </w:rPr>
+      </w:pPr>
+      <w:bookmarkStart w:id="24" w:name="_Toc155974352"/>
+      <w:r>
+        <w:rPr>
+          <w:rFonts w:asciiTheme="majorBidi" w:hAnsiTheme="majorBidi" w:cstheme="majorBidi"/>
+          <w:sz w:val="28"/>
+          <w:szCs w:val="28"/>
+          <w:lang w:val="fr-FR"/>
+        </w:rPr>
+        <w:t xml:space="preserve">Figure </w:t>
+      </w:r>
+      <w:r>
+        <w:rPr>
+          <w:rFonts w:asciiTheme="majorBidi" w:hAnsiTheme="majorBidi" w:cstheme="majorBidi"/>
+          <w:sz w:val="28"/>
+          <w:szCs w:val="28"/>
+          <w:lang w:val="fr-FR"/>
+        </w:rPr>
+        <w:fldChar w:fldCharType="begin"/>
+      </w:r>
+      <w:r>
+        <w:rPr>
+          <w:rFonts w:asciiTheme="majorBidi" w:hAnsiTheme="majorBidi" w:cstheme="majorBidi"/>
+          <w:sz w:val="28"/>
+          <w:szCs w:val="28"/>
+          <w:lang w:val="fr-FR"/>
+        </w:rPr>
+        <w:instrText xml:space="preserve"> SEQ Figure \* ARABIC </w:instrText>
+      </w:r>
+      <w:r>
+        <w:rPr>
+          <w:rFonts w:asciiTheme="majorBidi" w:hAnsiTheme="majorBidi" w:cstheme="majorBidi"/>
+          <w:sz w:val="28"/>
+          <w:szCs w:val="28"/>
+          <w:lang w:val="fr-FR"/>
+        </w:rPr>
+        <w:fldChar w:fldCharType="separate"/>
+      </w:r>
+      <w:r>
+        <w:rPr>
+          <w:rFonts w:asciiTheme="majorBidi" w:hAnsiTheme="majorBidi" w:cstheme="majorBidi"/>
+          <w:sz w:val="28"/>
+          <w:szCs w:val="28"/>
+          <w:lang w:val="fr-FR"/>
+        </w:rPr>
+        <w:t>9</w:t>
+      </w:r>
+      <w:r>
+        <w:rPr>
+          <w:rFonts w:asciiTheme="majorBidi" w:hAnsiTheme="majorBidi" w:cstheme="majorBidi"/>
+          <w:sz w:val="28"/>
+          <w:szCs w:val="28"/>
+          <w:lang w:val="fr-FR"/>
+        </w:rPr>
+        <w:fldChar w:fldCharType="end"/>
+      </w:r>
+      <w:r>
+        <w:rPr>
+          <w:rFonts w:asciiTheme="majorBidi" w:hAnsiTheme="majorBidi" w:cstheme="majorBidi"/>
+          <w:sz w:val="28"/>
+          <w:szCs w:val="28"/>
+          <w:lang w:val="fr-FR"/>
+        </w:rPr>
+        <w:t>: Page ajout d'un arbitre</w:t>
+      </w:r>
+      <w:bookmarkEnd w:id="24"/>
+    </w:p>
+    <w:p>
+      <w:pPr>
+        <w:spacing w:line="360" w:lineRule="auto"/>
+        <w:jc w:val="both"/>
+        <w:rPr>
+          <w:rFonts w:asciiTheme="majorBidi" w:hAnsiTheme="majorBidi" w:cstheme="majorBidi"/>
+          <w:sz w:val="28"/>
+          <w:szCs w:val="28"/>
+          <w:lang w:val="fr-FR"/>
+        </w:rPr>
+      </w:pPr>
+    </w:p>
+    <w:p>
+      <w:pPr>
+        <w:spacing w:line="360" w:lineRule="auto"/>
+        <w:jc w:val="both"/>
+        <w:rPr>
+          <w:rFonts w:asciiTheme="majorBidi" w:hAnsiTheme="majorBidi" w:cstheme="majorBidi"/>
+          <w:sz w:val="28"/>
+          <w:szCs w:val="28"/>
+          <w:lang w:val="fr-FR"/>
+        </w:rPr>
+      </w:pPr>
+      <w:r>
+        <w:rPr>
+          <w:rFonts w:asciiTheme="majorBidi" w:hAnsiTheme="majorBidi" w:cstheme="majorBidi"/>
+          <w:sz w:val="28"/>
+          <w:szCs w:val="28"/>
+          <w:lang w:val="fr-FR"/>
+        </w:rPr>
+        <w:t>Ces maquettes ont été conçues pour être intuitives et faciles à utiliser, afin de fournir une expérience utilisateur optimale.</w:t>
+      </w:r>
+    </w:p>
+    <w:p>
+      <w:pPr>
+        <w:rPr>
+          <w:rFonts w:asciiTheme="majorBidi" w:hAnsiTheme="majorBidi" w:cstheme="majorBidi"/>
+          <w:sz w:val="28"/>
+          <w:szCs w:val="28"/>
+          <w:lang w:val="fr-FR"/>
+        </w:rPr>
+      </w:pPr>
+    </w:p>
+    <w:p>
+      <w:pPr>
         <w:pStyle w:val="Titre1"/>
         <w:numPr>
           <w:ilvl w:val="0"/>
@@ -7507,7 +8770,7 @@
           <w:lang w:val="fr-FR"/>
         </w:rPr>
       </w:pPr>
-      <w:bookmarkStart w:id="18" w:name="_Toc155916518"/>
+      <w:bookmarkStart w:id="25" w:name="_Toc155974341"/>
       <w:r>
         <w:rPr>
           <w:b/>
@@ -7518,7 +8781,7 @@
         </w:rPr>
         <w:t>Implémentation :</w:t>
       </w:r>
-      <w:bookmarkEnd w:id="18"/>
+      <w:bookmarkEnd w:id="25"/>
     </w:p>
     <w:p>
       <w:pPr>
@@ -7730,6 +8993,7 @@
           <w:szCs w:val="28"/>
           <w:lang w:val="fr-FR"/>
         </w:rPr>
+        <w:lastRenderedPageBreak/>
         <w:t xml:space="preserve">De même, dans le </w:t>
       </w:r>
       <w:proofErr w:type="spellStart"/>
@@ -7831,17 +9095,7 @@
           <w:szCs w:val="28"/>
           <w:lang w:val="fr-FR"/>
         </w:rPr>
-        <w:t xml:space="preserve">Chaque contrôleur a été testé individuellement pour s'assurer qu'il fonctionne correctement et qu'il répond aux exigences du cahier des charges. De plus, nous </w:t>
-      </w:r>
-      <w:r>
-        <w:rPr>
-          <w:rFonts w:asciiTheme="majorBidi" w:hAnsiTheme="majorBidi" w:cstheme="majorBidi"/>
-          <w:sz w:val="28"/>
-          <w:szCs w:val="28"/>
-          <w:lang w:val="fr-FR"/>
-        </w:rPr>
-        <w:lastRenderedPageBreak/>
-        <w:t xml:space="preserve">avons effectué des tests d'intégration pour vérifier que les </w:t>
+        <w:t xml:space="preserve">Chaque contrôleur a été testé individuellement pour s'assurer qu'il fonctionne correctement et qu'il répond aux exigences du cahier des charges. De plus, nous avons effectué des tests d'intégration pour vérifier que les </w:t>
       </w:r>
       <w:proofErr w:type="spellStart"/>
       <w:r>
@@ -8102,6 +9356,26 @@
     </w:p>
     <w:p>
       <w:pPr>
+        <w:rPr>
+          <w:rFonts w:asciiTheme="majorBidi" w:hAnsiTheme="majorBidi" w:cstheme="majorBidi"/>
+          <w:sz w:val="28"/>
+          <w:szCs w:val="28"/>
+          <w:lang w:val="fr-FR"/>
+        </w:rPr>
+      </w:pPr>
+    </w:p>
+    <w:p>
+      <w:pPr>
+        <w:rPr>
+          <w:rFonts w:asciiTheme="majorBidi" w:hAnsiTheme="majorBidi" w:cstheme="majorBidi"/>
+          <w:sz w:val="28"/>
+          <w:szCs w:val="28"/>
+          <w:lang w:val="fr-FR"/>
+        </w:rPr>
+      </w:pPr>
+    </w:p>
+    <w:p>
+      <w:pPr>
         <w:pStyle w:val="Titre1"/>
         <w:numPr>
           <w:ilvl w:val="0"/>
@@ -8115,7 +9389,7 @@
           <w:lang w:val="fr-FR"/>
         </w:rPr>
       </w:pPr>
-      <w:bookmarkStart w:id="19" w:name="_Toc155916519"/>
+      <w:bookmarkStart w:id="26" w:name="_Toc155974342"/>
       <w:r>
         <w:rPr>
           <w:b/>
@@ -8124,9 +9398,10 @@
           <w:szCs w:val="44"/>
           <w:lang w:val="fr-FR"/>
         </w:rPr>
+        <w:lastRenderedPageBreak/>
         <w:t>Conclusion :</w:t>
       </w:r>
-      <w:bookmarkEnd w:id="19"/>
+      <w:bookmarkEnd w:id="26"/>
     </w:p>
     <w:p>
       <w:pPr>
@@ -8282,7 +9557,6 @@
           <w:szCs w:val="28"/>
           <w:lang w:val="fr-FR"/>
         </w:rPr>
-        <w:lastRenderedPageBreak/>
         <w:t xml:space="preserve">Notre approche basée sur les </w:t>
       </w:r>
       <w:proofErr w:type="spellStart"/>
@@ -8359,6 +9633,7 @@
     <w:p>
       <w:pPr>
         <w:spacing w:line="360" w:lineRule="auto"/>
+        <w:jc w:val="both"/>
         <w:rPr>
           <w:rFonts w:asciiTheme="majorBidi" w:hAnsiTheme="majorBidi" w:cstheme="majorBidi"/>
           <w:sz w:val="28"/>
@@ -8370,6 +9645,7 @@
     <w:p>
       <w:pPr>
         <w:spacing w:line="360" w:lineRule="auto"/>
+        <w:jc w:val="both"/>
         <w:rPr>
           <w:rFonts w:asciiTheme="majorBidi" w:hAnsiTheme="majorBidi" w:cstheme="majorBidi"/>
           <w:sz w:val="28"/>
@@ -8381,6 +9657,7 @@
     <w:p>
       <w:pPr>
         <w:spacing w:line="360" w:lineRule="auto"/>
+        <w:jc w:val="both"/>
         <w:rPr>
           <w:rFonts w:asciiTheme="majorBidi" w:hAnsiTheme="majorBidi" w:cstheme="majorBidi"/>
           <w:sz w:val="28"/>
@@ -8392,6 +9669,7 @@
     <w:p>
       <w:pPr>
         <w:spacing w:line="360" w:lineRule="auto"/>
+        <w:jc w:val="both"/>
         <w:rPr>
           <w:rFonts w:asciiTheme="majorBidi" w:hAnsiTheme="majorBidi" w:cstheme="majorBidi"/>
           <w:sz w:val="28"/>
@@ -8403,6 +9681,7 @@
     <w:p>
       <w:pPr>
         <w:spacing w:line="360" w:lineRule="auto"/>
+        <w:jc w:val="both"/>
         <w:rPr>
           <w:rFonts w:asciiTheme="majorBidi" w:hAnsiTheme="majorBidi" w:cstheme="majorBidi"/>
           <w:sz w:val="28"/>
@@ -8414,6 +9693,7 @@
     <w:p>
       <w:pPr>
         <w:spacing w:line="360" w:lineRule="auto"/>
+        <w:jc w:val="both"/>
         <w:rPr>
           <w:rFonts w:asciiTheme="majorBidi" w:hAnsiTheme="majorBidi" w:cstheme="majorBidi"/>
           <w:sz w:val="28"/>
@@ -8425,6 +9705,7 @@
     <w:p>
       <w:pPr>
         <w:spacing w:line="360" w:lineRule="auto"/>
+        <w:jc w:val="both"/>
         <w:rPr>
           <w:rFonts w:asciiTheme="majorBidi" w:hAnsiTheme="majorBidi" w:cstheme="majorBidi"/>
           <w:sz w:val="28"/>
@@ -8436,6 +9717,7 @@
     <w:p>
       <w:pPr>
         <w:spacing w:line="360" w:lineRule="auto"/>
+        <w:jc w:val="both"/>
         <w:rPr>
           <w:rFonts w:asciiTheme="majorBidi" w:hAnsiTheme="majorBidi" w:cstheme="majorBidi"/>
           <w:sz w:val="28"/>
@@ -8459,7 +9741,7 @@
           <w:lang w:val="fr-FR"/>
         </w:rPr>
       </w:pPr>
-      <w:bookmarkStart w:id="20" w:name="_Toc155916520"/>
+      <w:bookmarkStart w:id="27" w:name="_Toc155974343"/>
       <w:r>
         <w:rPr>
           <w:b/>
@@ -8468,9 +9750,10 @@
           <w:szCs w:val="44"/>
           <w:lang w:val="fr-FR"/>
         </w:rPr>
+        <w:lastRenderedPageBreak/>
         <w:t>Références :</w:t>
       </w:r>
-      <w:bookmarkEnd w:id="20"/>
+      <w:bookmarkEnd w:id="27"/>
     </w:p>
     <w:p>
       <w:pPr>
@@ -9880,7 +11163,7 @@
         <w:kern w:val="2"/>
         <w:sz w:val="22"/>
         <w:szCs w:val="22"/>
-        <w:lang w:eastAsia="en-US" w:bidi="ar-SA"/>
+        <w:lang w:val="fr-TN" w:eastAsia="en-US" w:bidi="ar-SA"/>
         <w14:ligatures w14:val="standardContextual"/>
       </w:rPr>
     </w:rPrDefault>
@@ -10397,7 +11680,6 @@
       <w:kern w:val="0"/>
       <w:sz w:val="20"/>
       <w:szCs w:val="20"/>
-      <w:lang/>
       <w14:ligatures w14:val="none"/>
     </w:rPr>
   </w:style>
@@ -10412,7 +11694,6 @@
       <w:kern w:val="0"/>
       <w:sz w:val="20"/>
       <w:szCs w:val="20"/>
-      <w:lang/>
       <w14:ligatures w14:val="none"/>
     </w:rPr>
   </w:style>
@@ -10509,7 +11790,6 @@
       <w:kern w:val="0"/>
       <w:sz w:val="24"/>
       <w:szCs w:val="24"/>
-      <w:lang/>
       <w14:ligatures w14:val="none"/>
     </w:rPr>
   </w:style>
@@ -10526,7 +11806,6 @@
     </w:pPr>
     <w:rPr>
       <w:kern w:val="0"/>
-      <w:lang/>
       <w14:ligatures w14:val="none"/>
     </w:rPr>
   </w:style>
@@ -10545,7 +11824,6 @@
     <w:rPr>
       <w:rFonts w:eastAsiaTheme="minorEastAsia" w:cs="Times New Roman"/>
       <w:kern w:val="0"/>
-      <w:lang/>
       <w14:ligatures w14:val="none"/>
     </w:rPr>
   </w:style>
@@ -10563,7 +11841,6 @@
     <w:rPr>
       <w:rFonts w:eastAsiaTheme="minorEastAsia" w:cs="Times New Roman"/>
       <w:kern w:val="0"/>
-      <w:lang/>
       <w14:ligatures w14:val="none"/>
     </w:rPr>
   </w:style>
@@ -10582,7 +11859,6 @@
     <w:rPr>
       <w:rFonts w:eastAsiaTheme="minorEastAsia" w:cs="Times New Roman"/>
       <w:kern w:val="0"/>
-      <w:lang/>
       <w14:ligatures w14:val="none"/>
     </w:rPr>
   </w:style>
@@ -10858,6 +12134,7 @@
     <w:rsid w:val="00912D5A"/>
     <w:rsid w:val="00BA0BC3"/>
     <w:rsid w:val="00D06078"/>
+    <w:rsid w:val="00EE78E3"/>
     <w:rsid w:val="00F9512C"/>
   </w:rsids>
   <m:mathPr>
@@ -10873,10 +12150,10 @@
     <m:intLim m:val="subSup"/>
     <m:naryLim m:val="undOvr"/>
   </m:mathPr>
-  <w:themeFontLang w:bidi="ar-SA"/>
+  <w:themeFontLang w:val="fr-TN" w:bidi="ar-SA"/>
   <w:clrSchemeMapping w:bg1="light1" w:t1="dark1" w:bg2="light2" w:t2="dark2" w:accent1="accent1" w:accent2="accent2" w:accent3="accent3" w:accent4="accent4" w:accent5="accent5" w:accent6="accent6" w:hyperlink="hyperlink" w:followedHyperlink="followedHyperlink"/>
-  <w:decimalSymbol w:val="."/>
-  <w:listSeparator w:val=","/>
+  <w:decimalSymbol w:val=","/>
+  <w:listSeparator w:val=";"/>
   <w15:chartTrackingRefBased/>
 </w:settings>
 </file>
@@ -10890,7 +12167,7 @@
         <w:kern w:val="2"/>
         <w:sz w:val="22"/>
         <w:szCs w:val="22"/>
-        <w:lang w:bidi="ar-SA"/>
+        <w:lang w:val="fr-TN" w:eastAsia="fr-TN" w:bidi="ar-SA"/>
         <w14:ligatures w14:val="standardContextual"/>
       </w:rPr>
     </w:rPrDefault>

</xml_diff>